<commit_message>
updates 'suplimentary material' to include 2 new papers used in analysis
</commit_message>
<xml_diff>
--- a/manuscipt/Supplementary Information.docx
+++ b/manuscipt/Supplementary Information.docx
@@ -44,8 +44,6 @@
         </w:rPr>
         <w:t>.</w:t>
       </w:r>
-      <w:bookmarkStart w:id="0" w:name="_GoBack"/>
-      <w:bookmarkEnd w:id="0"/>
     </w:p>
     <w:tbl>
       <w:tblPr>
@@ -2479,7 +2477,87 @@
                 <w:szCs w:val="22"/>
                 <w:lang w:val="en-AU" w:eastAsia="en-AU"/>
               </w:rPr>
-              <w:t xml:space="preserve">Humphrey C., Weber, M., Lott, C., Cooper, T., Fabricius, K. </w:t>
+              <w:t xml:space="preserve">Hartman, A. C., </w:t>
+            </w:r>
+            <w:proofErr w:type="spellStart"/>
+            <w:r>
+              <w:rPr>
+                <w:color w:val="000000"/>
+                <w:sz w:val="22"/>
+                <w:szCs w:val="22"/>
+                <w:lang w:val="en-AU" w:eastAsia="en-AU"/>
+              </w:rPr>
+              <w:t>Marhaver</w:t>
+            </w:r>
+            <w:proofErr w:type="spellEnd"/>
+            <w:r>
+              <w:rPr>
+                <w:color w:val="000000"/>
+                <w:sz w:val="22"/>
+                <w:szCs w:val="22"/>
+                <w:lang w:val="en-AU" w:eastAsia="en-AU"/>
+              </w:rPr>
+              <w:t xml:space="preserve">, K. L., </w:t>
+            </w:r>
+            <w:proofErr w:type="spellStart"/>
+            <w:r>
+              <w:rPr>
+                <w:color w:val="000000"/>
+                <w:sz w:val="22"/>
+                <w:szCs w:val="22"/>
+                <w:lang w:val="en-AU" w:eastAsia="en-AU"/>
+              </w:rPr>
+              <w:t>Chamberland</w:t>
+            </w:r>
+            <w:proofErr w:type="spellEnd"/>
+            <w:r>
+              <w:rPr>
+                <w:color w:val="000000"/>
+                <w:sz w:val="22"/>
+                <w:szCs w:val="22"/>
+                <w:lang w:val="en-AU" w:eastAsia="en-AU"/>
+              </w:rPr>
+              <w:t xml:space="preserve">, V. F., </w:t>
+            </w:r>
+            <w:proofErr w:type="spellStart"/>
+            <w:r>
+              <w:rPr>
+                <w:color w:val="000000"/>
+                <w:sz w:val="22"/>
+                <w:szCs w:val="22"/>
+                <w:lang w:val="en-AU" w:eastAsia="en-AU"/>
+              </w:rPr>
+              <w:t>Sandin</w:t>
+            </w:r>
+            <w:proofErr w:type="spellEnd"/>
+            <w:r>
+              <w:rPr>
+                <w:color w:val="000000"/>
+                <w:sz w:val="22"/>
+                <w:szCs w:val="22"/>
+                <w:lang w:val="en-AU" w:eastAsia="en-AU"/>
+              </w:rPr>
+              <w:t xml:space="preserve">, S. A. and </w:t>
+            </w:r>
+            <w:proofErr w:type="spellStart"/>
+            <w:r>
+              <w:rPr>
+                <w:color w:val="000000"/>
+                <w:sz w:val="22"/>
+                <w:szCs w:val="22"/>
+                <w:lang w:val="en-AU" w:eastAsia="en-AU"/>
+              </w:rPr>
+              <w:t>Vermeij</w:t>
+            </w:r>
+            <w:proofErr w:type="spellEnd"/>
+            <w:r>
+              <w:rPr>
+                <w:color w:val="000000"/>
+                <w:sz w:val="22"/>
+                <w:szCs w:val="22"/>
+                <w:lang w:val="en-AU" w:eastAsia="en-AU"/>
+              </w:rPr>
+              <w:t>, M. J. A.</w:t>
             </w:r>
           </w:p>
         </w:tc>
@@ -2506,7 +2584,7 @@
                 <w:szCs w:val="22"/>
                 <w:lang w:val="en-AU" w:eastAsia="en-AU"/>
               </w:rPr>
-              <w:t>2008</w:t>
+              <w:t>2013</w:t>
             </w:r>
           </w:p>
         </w:tc>
@@ -2531,30 +2609,8 @@
                 <w:szCs w:val="22"/>
                 <w:lang w:val="en-AU" w:eastAsia="en-AU"/>
               </w:rPr>
-              <w:t xml:space="preserve">Effects of suspended sediments, dissolved inorganic nutrients and salinity on fertilisation and embryo development in the coral </w:t>
-            </w:r>
-            <w:r>
-              <w:rPr>
-                <w:i/>
-                <w:color w:val="000000"/>
-                <w:sz w:val="22"/>
-                <w:szCs w:val="22"/>
-                <w:lang w:val="en-AU" w:eastAsia="en-AU"/>
-              </w:rPr>
-              <w:t xml:space="preserve">Acropora </w:t>
-            </w:r>
-            <w:proofErr w:type="spellStart"/>
-            <w:r>
-              <w:rPr>
-                <w:i/>
-                <w:color w:val="000000"/>
-                <w:sz w:val="22"/>
-                <w:szCs w:val="22"/>
-                <w:lang w:val="en-AU" w:eastAsia="en-AU"/>
-              </w:rPr>
-              <w:t>millepora</w:t>
-            </w:r>
-            <w:proofErr w:type="spellEnd"/>
+              <w:t xml:space="preserve">Large birth size does not reduce negative latent effects of harsh environments across life stages in two coral species </w:t>
+            </w:r>
           </w:p>
         </w:tc>
         <w:tc>
@@ -2572,26 +2628,96 @@
                 <w:lang w:val="en-AU" w:eastAsia="en-AU"/>
               </w:rPr>
             </w:pPr>
-            <w:r>
-              <w:rPr>
-                <w:i/>
-                <w:color w:val="000000"/>
-                <w:sz w:val="22"/>
-                <w:szCs w:val="22"/>
-                <w:lang w:val="en-AU" w:eastAsia="en-AU"/>
-              </w:rPr>
-              <w:t xml:space="preserve">Acropora </w:t>
-            </w:r>
-            <w:proofErr w:type="spellStart"/>
-            <w:r>
-              <w:rPr>
-                <w:i/>
-                <w:color w:val="000000"/>
-                <w:sz w:val="22"/>
-                <w:szCs w:val="22"/>
-                <w:lang w:val="en-AU" w:eastAsia="en-AU"/>
-              </w:rPr>
-              <w:t>millepora</w:t>
+            <w:proofErr w:type="spellStart"/>
+            <w:r>
+              <w:rPr>
+                <w:i/>
+                <w:color w:val="000000"/>
+                <w:sz w:val="22"/>
+                <w:szCs w:val="22"/>
+                <w:lang w:val="en-AU" w:eastAsia="en-AU"/>
+              </w:rPr>
+              <w:t>Montastraea</w:t>
+            </w:r>
+            <w:proofErr w:type="spellEnd"/>
+            <w:r>
+              <w:rPr>
+                <w:i/>
+                <w:color w:val="000000"/>
+                <w:sz w:val="22"/>
+                <w:szCs w:val="22"/>
+                <w:lang w:val="en-AU" w:eastAsia="en-AU"/>
+              </w:rPr>
+              <w:t xml:space="preserve"> </w:t>
+            </w:r>
+            <w:proofErr w:type="spellStart"/>
+            <w:r>
+              <w:rPr>
+                <w:i/>
+                <w:color w:val="000000"/>
+                <w:sz w:val="22"/>
+                <w:szCs w:val="22"/>
+                <w:lang w:val="en-AU" w:eastAsia="en-AU"/>
+              </w:rPr>
+              <w:t>faveolata</w:t>
+            </w:r>
+            <w:proofErr w:type="spellEnd"/>
+          </w:p>
+          <w:p>
+            <w:pPr>
+              <w:spacing w:line="240" w:lineRule="auto"/>
+              <w:rPr>
+                <w:i/>
+                <w:color w:val="000000"/>
+                <w:sz w:val="22"/>
+                <w:szCs w:val="22"/>
+                <w:lang w:val="en-AU" w:eastAsia="en-AU"/>
+              </w:rPr>
+            </w:pPr>
+          </w:p>
+          <w:p>
+            <w:pPr>
+              <w:spacing w:line="240" w:lineRule="auto"/>
+              <w:rPr>
+                <w:i/>
+                <w:color w:val="000000"/>
+                <w:sz w:val="22"/>
+                <w:szCs w:val="22"/>
+                <w:lang w:val="en-AU" w:eastAsia="en-AU"/>
+              </w:rPr>
+            </w:pPr>
+            <w:proofErr w:type="spellStart"/>
+            <w:r>
+              <w:rPr>
+                <w:i/>
+                <w:color w:val="000000"/>
+                <w:sz w:val="22"/>
+                <w:szCs w:val="22"/>
+                <w:lang w:val="en-AU" w:eastAsia="en-AU"/>
+              </w:rPr>
+              <w:t>Agaricia</w:t>
+            </w:r>
+            <w:proofErr w:type="spellEnd"/>
+            <w:r>
+              <w:rPr>
+                <w:i/>
+                <w:color w:val="000000"/>
+                <w:sz w:val="22"/>
+                <w:szCs w:val="22"/>
+                <w:lang w:val="en-AU" w:eastAsia="en-AU"/>
+              </w:rPr>
+              <w:t xml:space="preserve"> </w:t>
+            </w:r>
+            <w:proofErr w:type="spellStart"/>
+            <w:r>
+              <w:rPr>
+                <w:i/>
+                <w:color w:val="000000"/>
+                <w:sz w:val="22"/>
+                <w:szCs w:val="22"/>
+                <w:lang w:val="en-AU" w:eastAsia="en-AU"/>
+              </w:rPr>
+              <w:t>humilis</w:t>
             </w:r>
             <w:proofErr w:type="spellEnd"/>
           </w:p>
@@ -2619,7 +2745,7 @@
                 <w:szCs w:val="22"/>
                 <w:lang w:val="en-AU" w:eastAsia="en-AU"/>
               </w:rPr>
-              <w:t>Sediment, salinity, nitrate and ammonium</w:t>
+              <w:t>Salinity and temperature</w:t>
             </w:r>
           </w:p>
         </w:tc>
@@ -2644,7 +2770,7 @@
                 <w:szCs w:val="22"/>
                 <w:lang w:val="en-AU" w:eastAsia="en-AU"/>
               </w:rPr>
-              <w:t>Fertilisation</w:t>
+              <w:t xml:space="preserve">Survivorship </w:t>
             </w:r>
           </w:p>
         </w:tc>
@@ -2669,47 +2795,45 @@
                 <w:szCs w:val="22"/>
                 <w:lang w:val="en-AU" w:eastAsia="en-AU"/>
               </w:rPr>
-              <w:t>Suspended sediment – increased run-off from urban areas</w:t>
-            </w:r>
-          </w:p>
-          <w:p>
-            <w:pPr>
-              <w:spacing w:line="240" w:lineRule="auto"/>
-              <w:rPr>
-                <w:color w:val="000000"/>
-                <w:sz w:val="22"/>
-                <w:szCs w:val="22"/>
-                <w:lang w:val="en-AU" w:eastAsia="en-AU"/>
-              </w:rPr>
-            </w:pPr>
-            <w:r>
-              <w:rPr>
-                <w:color w:val="000000"/>
-                <w:sz w:val="22"/>
-                <w:szCs w:val="22"/>
-                <w:lang w:val="en-AU" w:eastAsia="en-AU"/>
-              </w:rPr>
-              <w:t>Salinity – increased freshwater influxes from increased storm occurrences as a result of climate change</w:t>
-            </w:r>
-          </w:p>
-          <w:p>
-            <w:pPr>
-              <w:spacing w:line="240" w:lineRule="auto"/>
-              <w:rPr>
-                <w:color w:val="000000"/>
-                <w:sz w:val="22"/>
-                <w:szCs w:val="22"/>
-                <w:lang w:val="en-AU" w:eastAsia="en-AU"/>
-              </w:rPr>
-            </w:pPr>
-            <w:r>
-              <w:rPr>
-                <w:color w:val="000000"/>
-                <w:sz w:val="22"/>
-                <w:szCs w:val="22"/>
-                <w:lang w:val="en-AU" w:eastAsia="en-AU"/>
-              </w:rPr>
-              <w:t xml:space="preserve">Nitrates and ammonium – run-off from agriculture and the use of fertilisers </w:t>
+              <w:t xml:space="preserve">Salinity - </w:t>
+            </w:r>
+            <w:r>
+              <w:rPr>
+                <w:color w:val="000000"/>
+                <w:sz w:val="22"/>
+                <w:szCs w:val="22"/>
+                <w:lang w:val="en-AU" w:eastAsia="en-AU"/>
+              </w:rPr>
+              <w:t>Increased freshwater influxes from increased storm occurrences as a result of climate change</w:t>
+            </w:r>
+          </w:p>
+          <w:p>
+            <w:pPr>
+              <w:spacing w:line="240" w:lineRule="auto"/>
+              <w:rPr>
+                <w:color w:val="000000"/>
+                <w:sz w:val="22"/>
+                <w:szCs w:val="22"/>
+                <w:lang w:val="en-AU" w:eastAsia="en-AU"/>
+              </w:rPr>
+            </w:pPr>
+            <w:r>
+              <w:rPr>
+                <w:color w:val="000000"/>
+                <w:sz w:val="22"/>
+                <w:szCs w:val="22"/>
+                <w:lang w:val="en-AU" w:eastAsia="en-AU"/>
+              </w:rPr>
+              <w:t xml:space="preserve">Temperature - </w:t>
+            </w:r>
+            <w:r>
+              <w:rPr>
+                <w:color w:val="000000"/>
+                <w:sz w:val="22"/>
+                <w:szCs w:val="22"/>
+                <w:lang w:val="en-AU" w:eastAsia="en-AU"/>
+              </w:rPr>
+              <w:t>Rising global temperature as a result of climate change (greenhouse effect)</w:t>
             </w:r>
           </w:p>
         </w:tc>
@@ -2741,7 +2865,7 @@
                 <w:szCs w:val="22"/>
                 <w:lang w:val="en-AU" w:eastAsia="en-AU"/>
               </w:rPr>
-              <w:t xml:space="preserve">Nakamura, M., Ohki, S., Suzuki, A. and Sakai, K. </w:t>
+              <w:t xml:space="preserve">Humphrey C., Weber, M., Lott, C., Cooper, T., Fabricius, K. </w:t>
             </w:r>
           </w:p>
         </w:tc>
@@ -2768,7 +2892,7 @@
                 <w:szCs w:val="22"/>
                 <w:lang w:val="en-AU" w:eastAsia="en-AU"/>
               </w:rPr>
-              <w:t>2011</w:t>
+              <w:t>2008</w:t>
             </w:r>
           </w:p>
         </w:tc>
@@ -2793,8 +2917,40 @@
                 <w:szCs w:val="22"/>
                 <w:lang w:val="en-AU" w:eastAsia="en-AU"/>
               </w:rPr>
-              <w:t>Coral Larvae under Ocean Acidification- Survival, Metabolism, and Metamorphosis</w:t>
-            </w:r>
+              <w:t xml:space="preserve">Effects of suspended sediments, dissolved inorganic nutrients and salinity on fertilisation and embryo </w:t>
+            </w:r>
+            <w:r>
+              <w:rPr>
+                <w:color w:val="000000"/>
+                <w:sz w:val="22"/>
+                <w:szCs w:val="22"/>
+                <w:lang w:val="en-AU" w:eastAsia="en-AU"/>
+              </w:rPr>
+              <w:lastRenderedPageBreak/>
+              <w:t xml:space="preserve">development in the coral </w:t>
+            </w:r>
+            <w:r>
+              <w:rPr>
+                <w:i/>
+                <w:color w:val="000000"/>
+                <w:sz w:val="22"/>
+                <w:szCs w:val="22"/>
+                <w:lang w:val="en-AU" w:eastAsia="en-AU"/>
+              </w:rPr>
+              <w:t xml:space="preserve">Acropora </w:t>
+            </w:r>
+            <w:proofErr w:type="spellStart"/>
+            <w:r>
+              <w:rPr>
+                <w:i/>
+                <w:color w:val="000000"/>
+                <w:sz w:val="22"/>
+                <w:szCs w:val="22"/>
+                <w:lang w:val="en-AU" w:eastAsia="en-AU"/>
+              </w:rPr>
+              <w:t>millepora</w:t>
+            </w:r>
+            <w:proofErr w:type="spellEnd"/>
           </w:p>
         </w:tc>
         <w:tc>
@@ -2820,6 +2976,7 @@
                 <w:szCs w:val="22"/>
                 <w:lang w:val="en-AU" w:eastAsia="en-AU"/>
               </w:rPr>
+              <w:lastRenderedPageBreak/>
               <w:t xml:space="preserve">Acropora </w:t>
             </w:r>
             <w:proofErr w:type="spellStart"/>
@@ -2831,7 +2988,7 @@
                 <w:szCs w:val="22"/>
                 <w:lang w:val="en-AU" w:eastAsia="en-AU"/>
               </w:rPr>
-              <w:t>digitfera</w:t>
+              <w:t>millepora</w:t>
             </w:r>
             <w:proofErr w:type="spellEnd"/>
           </w:p>
@@ -2859,7 +3016,7 @@
                 <w:szCs w:val="22"/>
                 <w:lang w:val="en-AU" w:eastAsia="en-AU"/>
               </w:rPr>
-              <w:t>Acidification</w:t>
+              <w:t>Sediment, salinity, nitrate and ammonium</w:t>
             </w:r>
           </w:p>
         </w:tc>
@@ -2884,7 +3041,7 @@
                 <w:szCs w:val="22"/>
                 <w:lang w:val="en-AU" w:eastAsia="en-AU"/>
               </w:rPr>
-              <w:t>Survivorship</w:t>
+              <w:t>Fertilisation</w:t>
             </w:r>
           </w:p>
         </w:tc>
@@ -2909,7 +3066,48 @@
                 <w:szCs w:val="22"/>
                 <w:lang w:val="en-AU" w:eastAsia="en-AU"/>
               </w:rPr>
-              <w:t>Increased atmospheric carbon dioxide from burning fossil fuels (climate change)</w:t>
+              <w:t>Suspended sediment – increased run-off from urban areas</w:t>
+            </w:r>
+          </w:p>
+          <w:p>
+            <w:pPr>
+              <w:spacing w:line="240" w:lineRule="auto"/>
+              <w:rPr>
+                <w:color w:val="000000"/>
+                <w:sz w:val="22"/>
+                <w:szCs w:val="22"/>
+                <w:lang w:val="en-AU" w:eastAsia="en-AU"/>
+              </w:rPr>
+            </w:pPr>
+            <w:r>
+              <w:rPr>
+                <w:color w:val="000000"/>
+                <w:sz w:val="22"/>
+                <w:szCs w:val="22"/>
+                <w:lang w:val="en-AU" w:eastAsia="en-AU"/>
+              </w:rPr>
+              <w:t>Salinity – increased freshwater influxes from increased storm occurrences as a result of climate change</w:t>
+            </w:r>
+          </w:p>
+          <w:p>
+            <w:pPr>
+              <w:spacing w:line="240" w:lineRule="auto"/>
+              <w:rPr>
+                <w:color w:val="000000"/>
+                <w:sz w:val="22"/>
+                <w:szCs w:val="22"/>
+                <w:lang w:val="en-AU" w:eastAsia="en-AU"/>
+              </w:rPr>
+            </w:pPr>
+            <w:r>
+              <w:rPr>
+                <w:color w:val="000000"/>
+                <w:sz w:val="22"/>
+                <w:szCs w:val="22"/>
+                <w:lang w:val="en-AU" w:eastAsia="en-AU"/>
+              </w:rPr>
+              <w:lastRenderedPageBreak/>
+              <w:t xml:space="preserve">Nitrates and ammonium – run-off from agriculture and the use of fertilisers </w:t>
             </w:r>
           </w:p>
         </w:tc>
@@ -2923,19 +3121,17 @@
             <w:tcW w:w="2405" w:type="dxa"/>
             <w:shd w:val="clear" w:color="auto" w:fill="auto"/>
             <w:noWrap/>
-            <w:hideMark/>
-          </w:tcPr>
-          <w:p>
-            <w:pPr>
-              <w:spacing w:line="240" w:lineRule="auto"/>
-              <w:rPr>
-                <w:color w:val="000000"/>
-                <w:sz w:val="22"/>
-                <w:szCs w:val="22"/>
-                <w:lang w:val="en-AU" w:eastAsia="en-AU"/>
-              </w:rPr>
-            </w:pPr>
-            <w:proofErr w:type="spellStart"/>
+          </w:tcPr>
+          <w:p>
+            <w:pPr>
+              <w:spacing w:line="240" w:lineRule="auto"/>
+              <w:rPr>
+                <w:color w:val="000000"/>
+                <w:sz w:val="22"/>
+                <w:szCs w:val="22"/>
+                <w:lang w:val="en-AU" w:eastAsia="en-AU"/>
+              </w:rPr>
+            </w:pPr>
             <w:r>
               <w:rPr>
                 <w:color w:val="000000"/>
@@ -2944,17 +3140,7 @@
                 <w:lang w:val="en-AU" w:eastAsia="en-AU"/>
               </w:rPr>
               <w:lastRenderedPageBreak/>
-              <w:t>Negri</w:t>
-            </w:r>
-            <w:proofErr w:type="spellEnd"/>
-            <w:r>
-              <w:rPr>
-                <w:color w:val="000000"/>
-                <w:sz w:val="22"/>
-                <w:szCs w:val="22"/>
-                <w:lang w:val="en-AU" w:eastAsia="en-AU"/>
-              </w:rPr>
-              <w:t xml:space="preserve">, A. P. and Heyward, A. J. </w:t>
+              <w:t xml:space="preserve">Nakamura, M., Ohki, S., Suzuki, A. and Sakai, K. </w:t>
             </w:r>
           </w:p>
         </w:tc>
@@ -2981,7 +3167,7 @@
                 <w:szCs w:val="22"/>
                 <w:lang w:val="en-AU" w:eastAsia="en-AU"/>
               </w:rPr>
-              <w:t>2001</w:t>
+              <w:t>2011</w:t>
             </w:r>
           </w:p>
         </w:tc>
@@ -3006,7 +3192,7 @@
                 <w:szCs w:val="22"/>
                 <w:lang w:val="en-AU" w:eastAsia="en-AU"/>
               </w:rPr>
-              <w:t>Inhibition of coral fertilisation and larval metamorphosis by tributyltin and copper</w:t>
+              <w:t>Coral Larvae under Ocean Acidification- Survival, Metabolism, and Metamorphosis</w:t>
             </w:r>
           </w:p>
         </w:tc>
@@ -3044,7 +3230,7 @@
                 <w:szCs w:val="22"/>
                 <w:lang w:val="en-AU" w:eastAsia="en-AU"/>
               </w:rPr>
-              <w:t>millepora</w:t>
+              <w:t>digitfera</w:t>
             </w:r>
             <w:proofErr w:type="spellEnd"/>
           </w:p>
@@ -3054,26 +3240,25 @@
             <w:tcW w:w="1559" w:type="dxa"/>
             <w:shd w:val="clear" w:color="auto" w:fill="auto"/>
             <w:noWrap/>
-            <w:hideMark/>
-          </w:tcPr>
-          <w:p>
-            <w:pPr>
-              <w:spacing w:line="240" w:lineRule="auto"/>
-              <w:rPr>
-                <w:color w:val="000000"/>
-                <w:sz w:val="22"/>
-                <w:szCs w:val="22"/>
-                <w:lang w:val="en-AU" w:eastAsia="en-AU"/>
-              </w:rPr>
-            </w:pPr>
-            <w:r>
-              <w:rPr>
-                <w:color w:val="000000"/>
-                <w:sz w:val="22"/>
-                <w:szCs w:val="22"/>
-                <w:lang w:val="en-AU" w:eastAsia="en-AU"/>
-              </w:rPr>
-              <w:t>Copper and tributyltin</w:t>
+          </w:tcPr>
+          <w:p>
+            <w:pPr>
+              <w:spacing w:line="240" w:lineRule="auto"/>
+              <w:rPr>
+                <w:color w:val="000000"/>
+                <w:sz w:val="22"/>
+                <w:szCs w:val="22"/>
+                <w:lang w:val="en-AU" w:eastAsia="en-AU"/>
+              </w:rPr>
+            </w:pPr>
+            <w:r>
+              <w:rPr>
+                <w:color w:val="000000"/>
+                <w:sz w:val="22"/>
+                <w:szCs w:val="22"/>
+                <w:lang w:val="en-AU" w:eastAsia="en-AU"/>
+              </w:rPr>
+              <w:t>Acidification</w:t>
             </w:r>
           </w:p>
         </w:tc>
@@ -3098,7 +3283,7 @@
                 <w:szCs w:val="22"/>
                 <w:lang w:val="en-AU" w:eastAsia="en-AU"/>
               </w:rPr>
-              <w:t>Fertilisation</w:t>
+              <w:t>Survivorship</w:t>
             </w:r>
           </w:p>
         </w:tc>
@@ -3123,7 +3308,7 @@
                 <w:szCs w:val="22"/>
                 <w:lang w:val="en-AU" w:eastAsia="en-AU"/>
               </w:rPr>
-              <w:t>From their use in marine anti-fouling paints as well as from industry (smelters)</w:t>
+              <w:t>Increased atmospheric carbon dioxide from burning fossil fuels (climate change)</w:t>
             </w:r>
           </w:p>
         </w:tc>
@@ -3137,45 +3322,37 @@
             <w:tcW w:w="2405" w:type="dxa"/>
             <w:shd w:val="clear" w:color="auto" w:fill="auto"/>
             <w:noWrap/>
-          </w:tcPr>
-          <w:p>
-            <w:pPr>
-              <w:spacing w:line="240" w:lineRule="auto"/>
-              <w:rPr>
-                <w:color w:val="000000"/>
-                <w:sz w:val="22"/>
-                <w:szCs w:val="22"/>
-                <w:lang w:val="en-AU" w:eastAsia="en-AU"/>
-              </w:rPr>
-            </w:pPr>
-            <w:r>
-              <w:rPr>
-                <w:color w:val="000000"/>
-                <w:sz w:val="22"/>
-                <w:szCs w:val="22"/>
-                <w:lang w:val="en-AU" w:eastAsia="en-AU"/>
-              </w:rPr>
-              <w:t xml:space="preserve">Randall, C. J. and </w:t>
-            </w:r>
-            <w:proofErr w:type="spellStart"/>
-            <w:r>
-              <w:rPr>
-                <w:color w:val="000000"/>
-                <w:sz w:val="22"/>
-                <w:szCs w:val="22"/>
-                <w:lang w:val="en-AU" w:eastAsia="en-AU"/>
-              </w:rPr>
-              <w:t>Szmant</w:t>
-            </w:r>
-            <w:proofErr w:type="spellEnd"/>
-            <w:r>
-              <w:rPr>
-                <w:color w:val="000000"/>
-                <w:sz w:val="22"/>
-                <w:szCs w:val="22"/>
-                <w:lang w:val="en-AU" w:eastAsia="en-AU"/>
-              </w:rPr>
-              <w:t>, A. M.</w:t>
+            <w:hideMark/>
+          </w:tcPr>
+          <w:p>
+            <w:pPr>
+              <w:spacing w:line="240" w:lineRule="auto"/>
+              <w:rPr>
+                <w:color w:val="000000"/>
+                <w:sz w:val="22"/>
+                <w:szCs w:val="22"/>
+                <w:lang w:val="en-AU" w:eastAsia="en-AU"/>
+              </w:rPr>
+            </w:pPr>
+            <w:proofErr w:type="spellStart"/>
+            <w:r>
+              <w:rPr>
+                <w:color w:val="000000"/>
+                <w:sz w:val="22"/>
+                <w:szCs w:val="22"/>
+                <w:lang w:val="en-AU" w:eastAsia="en-AU"/>
+              </w:rPr>
+              <w:t>Negri</w:t>
+            </w:r>
+            <w:proofErr w:type="spellEnd"/>
+            <w:r>
+              <w:rPr>
+                <w:color w:val="000000"/>
+                <w:sz w:val="22"/>
+                <w:szCs w:val="22"/>
+                <w:lang w:val="en-AU" w:eastAsia="en-AU"/>
+              </w:rPr>
+              <w:t xml:space="preserve">, A. P. and Heyward, A. J. </w:t>
             </w:r>
           </w:p>
         </w:tc>
@@ -3202,7 +3379,7 @@
                 <w:szCs w:val="22"/>
                 <w:lang w:val="en-AU" w:eastAsia="en-AU"/>
               </w:rPr>
-              <w:t>2009</w:t>
+              <w:t>2001</w:t>
             </w:r>
           </w:p>
         </w:tc>
@@ -3227,73 +3404,7 @@
                 <w:szCs w:val="22"/>
                 <w:lang w:val="en-AU" w:eastAsia="en-AU"/>
               </w:rPr>
-              <w:t xml:space="preserve">Elevated temperature reduces survivorship and settlement of the larvae of the Caribbean scleractinian coral, </w:t>
-            </w:r>
-            <w:proofErr w:type="spellStart"/>
-            <w:r>
-              <w:rPr>
-                <w:i/>
-                <w:color w:val="000000"/>
-                <w:sz w:val="22"/>
-                <w:szCs w:val="22"/>
-                <w:lang w:val="en-AU" w:eastAsia="en-AU"/>
-              </w:rPr>
-              <w:t>Favia</w:t>
-            </w:r>
-            <w:proofErr w:type="spellEnd"/>
-            <w:r>
-              <w:rPr>
-                <w:i/>
-                <w:color w:val="000000"/>
-                <w:sz w:val="22"/>
-                <w:szCs w:val="22"/>
-                <w:lang w:val="en-AU" w:eastAsia="en-AU"/>
-              </w:rPr>
-              <w:t xml:space="preserve"> </w:t>
-            </w:r>
-            <w:proofErr w:type="spellStart"/>
-            <w:r>
-              <w:rPr>
-                <w:i/>
-                <w:color w:val="000000"/>
-                <w:sz w:val="22"/>
-                <w:szCs w:val="22"/>
-                <w:lang w:val="en-AU" w:eastAsia="en-AU"/>
-              </w:rPr>
-              <w:t>fragum</w:t>
-            </w:r>
-            <w:proofErr w:type="spellEnd"/>
-            <w:r>
-              <w:rPr>
-                <w:i/>
-                <w:color w:val="000000"/>
-                <w:sz w:val="22"/>
-                <w:szCs w:val="22"/>
-                <w:lang w:val="en-AU" w:eastAsia="en-AU"/>
-              </w:rPr>
-              <w:t xml:space="preserve"> (</w:t>
-            </w:r>
-            <w:proofErr w:type="spellStart"/>
-            <w:r>
-              <w:rPr>
-                <w:i/>
-                <w:color w:val="000000"/>
-                <w:sz w:val="22"/>
-                <w:szCs w:val="22"/>
-                <w:lang w:val="en-AU" w:eastAsia="en-AU"/>
-              </w:rPr>
-              <w:t>Esper</w:t>
-            </w:r>
-            <w:proofErr w:type="spellEnd"/>
-            <w:r>
-              <w:rPr>
-                <w:i/>
-                <w:color w:val="000000"/>
-                <w:sz w:val="22"/>
-                <w:szCs w:val="22"/>
-                <w:lang w:val="en-AU" w:eastAsia="en-AU"/>
-              </w:rPr>
-              <w:t>)</w:t>
+              <w:t>Inhibition of coral fertilisation and larval metamorphosis by tributyltin and copper</w:t>
             </w:r>
           </w:p>
         </w:tc>
@@ -3312,38 +3423,26 @@
                 <w:lang w:val="en-AU" w:eastAsia="en-AU"/>
               </w:rPr>
             </w:pPr>
-            <w:proofErr w:type="spellStart"/>
-            <w:r>
-              <w:rPr>
-                <w:i/>
-                <w:color w:val="000000"/>
-                <w:sz w:val="22"/>
-                <w:szCs w:val="22"/>
-                <w:lang w:val="en-AU" w:eastAsia="en-AU"/>
-              </w:rPr>
-              <w:t>Favia</w:t>
-            </w:r>
-            <w:proofErr w:type="spellEnd"/>
-            <w:r>
-              <w:rPr>
-                <w:i/>
-                <w:color w:val="000000"/>
-                <w:sz w:val="22"/>
-                <w:szCs w:val="22"/>
-                <w:lang w:val="en-AU" w:eastAsia="en-AU"/>
-              </w:rPr>
-              <w:t xml:space="preserve"> </w:t>
-            </w:r>
-            <w:proofErr w:type="spellStart"/>
-            <w:r>
-              <w:rPr>
-                <w:i/>
-                <w:color w:val="000000"/>
-                <w:sz w:val="22"/>
-                <w:szCs w:val="22"/>
-                <w:lang w:val="en-AU" w:eastAsia="en-AU"/>
-              </w:rPr>
-              <w:t>fragum</w:t>
+            <w:r>
+              <w:rPr>
+                <w:i/>
+                <w:color w:val="000000"/>
+                <w:sz w:val="22"/>
+                <w:szCs w:val="22"/>
+                <w:lang w:val="en-AU" w:eastAsia="en-AU"/>
+              </w:rPr>
+              <w:t xml:space="preserve">Acropora </w:t>
+            </w:r>
+            <w:proofErr w:type="spellStart"/>
+            <w:r>
+              <w:rPr>
+                <w:i/>
+                <w:color w:val="000000"/>
+                <w:sz w:val="22"/>
+                <w:szCs w:val="22"/>
+                <w:lang w:val="en-AU" w:eastAsia="en-AU"/>
+              </w:rPr>
+              <w:t>millepora</w:t>
             </w:r>
             <w:proofErr w:type="spellEnd"/>
           </w:p>
@@ -3353,25 +3452,26 @@
             <w:tcW w:w="1559" w:type="dxa"/>
             <w:shd w:val="clear" w:color="auto" w:fill="auto"/>
             <w:noWrap/>
-          </w:tcPr>
-          <w:p>
-            <w:pPr>
-              <w:spacing w:line="240" w:lineRule="auto"/>
-              <w:rPr>
-                <w:color w:val="000000"/>
-                <w:sz w:val="22"/>
-                <w:szCs w:val="22"/>
-                <w:lang w:val="en-AU" w:eastAsia="en-AU"/>
-              </w:rPr>
-            </w:pPr>
-            <w:r>
-              <w:rPr>
-                <w:color w:val="000000"/>
-                <w:sz w:val="22"/>
-                <w:szCs w:val="22"/>
-                <w:lang w:val="en-AU" w:eastAsia="en-AU"/>
-              </w:rPr>
-              <w:t>Temperature</w:t>
+            <w:hideMark/>
+          </w:tcPr>
+          <w:p>
+            <w:pPr>
+              <w:spacing w:line="240" w:lineRule="auto"/>
+              <w:rPr>
+                <w:color w:val="000000"/>
+                <w:sz w:val="22"/>
+                <w:szCs w:val="22"/>
+                <w:lang w:val="en-AU" w:eastAsia="en-AU"/>
+              </w:rPr>
+            </w:pPr>
+            <w:r>
+              <w:rPr>
+                <w:color w:val="000000"/>
+                <w:sz w:val="22"/>
+                <w:szCs w:val="22"/>
+                <w:lang w:val="en-AU" w:eastAsia="en-AU"/>
+              </w:rPr>
+              <w:t>Copper and tributyltin</w:t>
             </w:r>
           </w:p>
         </w:tc>
@@ -3396,7 +3496,7 @@
                 <w:szCs w:val="22"/>
                 <w:lang w:val="en-AU" w:eastAsia="en-AU"/>
               </w:rPr>
-              <w:t>Survivorship</w:t>
+              <w:t>Fertilisation</w:t>
             </w:r>
           </w:p>
         </w:tc>
@@ -3421,7 +3521,7 @@
                 <w:szCs w:val="22"/>
                 <w:lang w:val="en-AU" w:eastAsia="en-AU"/>
               </w:rPr>
-              <w:t>Rising global temperature as a result of climate change (greenhouse effect)</w:t>
+              <w:t>From their use in marine anti-fouling paints as well as from industry (smelters)</w:t>
             </w:r>
           </w:p>
         </w:tc>
@@ -3453,27 +3553,27 @@
                 <w:szCs w:val="22"/>
                 <w:lang w:val="en-AU" w:eastAsia="en-AU"/>
               </w:rPr>
-              <w:t xml:space="preserve">Reichelt-Brushett, A. </w:t>
-            </w:r>
-            <w:proofErr w:type="spellStart"/>
-            <w:r>
-              <w:rPr>
-                <w:color w:val="000000"/>
-                <w:sz w:val="22"/>
-                <w:szCs w:val="22"/>
-                <w:lang w:val="en-AU" w:eastAsia="en-AU"/>
-              </w:rPr>
-              <w:t>J.and</w:t>
-            </w:r>
-            <w:proofErr w:type="spellEnd"/>
-            <w:r>
-              <w:rPr>
-                <w:color w:val="000000"/>
-                <w:sz w:val="22"/>
-                <w:szCs w:val="22"/>
-                <w:lang w:val="en-AU" w:eastAsia="en-AU"/>
-              </w:rPr>
-              <w:t xml:space="preserve"> Harrison, P. L.</w:t>
+              <w:t xml:space="preserve">Randall, C. J. and </w:t>
+            </w:r>
+            <w:proofErr w:type="spellStart"/>
+            <w:r>
+              <w:rPr>
+                <w:color w:val="000000"/>
+                <w:sz w:val="22"/>
+                <w:szCs w:val="22"/>
+                <w:lang w:val="en-AU" w:eastAsia="en-AU"/>
+              </w:rPr>
+              <w:t>Szmant</w:t>
+            </w:r>
+            <w:proofErr w:type="spellEnd"/>
+            <w:r>
+              <w:rPr>
+                <w:color w:val="000000"/>
+                <w:sz w:val="22"/>
+                <w:szCs w:val="22"/>
+                <w:lang w:val="en-AU" w:eastAsia="en-AU"/>
+              </w:rPr>
+              <w:t>, A. M.</w:t>
             </w:r>
           </w:p>
         </w:tc>
@@ -3500,7 +3600,7 @@
                 <w:szCs w:val="22"/>
                 <w:lang w:val="en-AU" w:eastAsia="en-AU"/>
               </w:rPr>
-              <w:t>1999</w:t>
+              <w:t>2009</w:t>
             </w:r>
           </w:p>
         </w:tc>
@@ -3525,7 +3625,73 @@
                 <w:szCs w:val="22"/>
                 <w:lang w:val="en-AU" w:eastAsia="en-AU"/>
               </w:rPr>
-              <w:t>The Effect of Copper, Zinc and Cadmium on Fertilisation Success of Gametes from Scleractinian Reef Corals</w:t>
+              <w:t xml:space="preserve">Elevated temperature reduces survivorship and settlement of the larvae of the Caribbean scleractinian coral, </w:t>
+            </w:r>
+            <w:proofErr w:type="spellStart"/>
+            <w:r>
+              <w:rPr>
+                <w:i/>
+                <w:color w:val="000000"/>
+                <w:sz w:val="22"/>
+                <w:szCs w:val="22"/>
+                <w:lang w:val="en-AU" w:eastAsia="en-AU"/>
+              </w:rPr>
+              <w:t>Favia</w:t>
+            </w:r>
+            <w:proofErr w:type="spellEnd"/>
+            <w:r>
+              <w:rPr>
+                <w:i/>
+                <w:color w:val="000000"/>
+                <w:sz w:val="22"/>
+                <w:szCs w:val="22"/>
+                <w:lang w:val="en-AU" w:eastAsia="en-AU"/>
+              </w:rPr>
+              <w:t xml:space="preserve"> </w:t>
+            </w:r>
+            <w:proofErr w:type="spellStart"/>
+            <w:r>
+              <w:rPr>
+                <w:i/>
+                <w:color w:val="000000"/>
+                <w:sz w:val="22"/>
+                <w:szCs w:val="22"/>
+                <w:lang w:val="en-AU" w:eastAsia="en-AU"/>
+              </w:rPr>
+              <w:t>fragum</w:t>
+            </w:r>
+            <w:proofErr w:type="spellEnd"/>
+            <w:r>
+              <w:rPr>
+                <w:i/>
+                <w:color w:val="000000"/>
+                <w:sz w:val="22"/>
+                <w:szCs w:val="22"/>
+                <w:lang w:val="en-AU" w:eastAsia="en-AU"/>
+              </w:rPr>
+              <w:t xml:space="preserve"> (</w:t>
+            </w:r>
+            <w:proofErr w:type="spellStart"/>
+            <w:r>
+              <w:rPr>
+                <w:i/>
+                <w:color w:val="000000"/>
+                <w:sz w:val="22"/>
+                <w:szCs w:val="22"/>
+                <w:lang w:val="en-AU" w:eastAsia="en-AU"/>
+              </w:rPr>
+              <w:t>Esper</w:t>
+            </w:r>
+            <w:proofErr w:type="spellEnd"/>
+            <w:r>
+              <w:rPr>
+                <w:i/>
+                <w:color w:val="000000"/>
+                <w:sz w:val="22"/>
+                <w:szCs w:val="22"/>
+                <w:lang w:val="en-AU" w:eastAsia="en-AU"/>
+              </w:rPr>
+              <w:t>)</w:t>
             </w:r>
           </w:p>
         </w:tc>
@@ -3544,26 +3710,38 @@
                 <w:lang w:val="en-AU" w:eastAsia="en-AU"/>
               </w:rPr>
             </w:pPr>
-            <w:r>
-              <w:rPr>
-                <w:i/>
-                <w:color w:val="000000"/>
-                <w:sz w:val="22"/>
-                <w:szCs w:val="22"/>
-                <w:lang w:val="en-AU" w:eastAsia="en-AU"/>
-              </w:rPr>
-              <w:t xml:space="preserve">Goniastrea </w:t>
-            </w:r>
-            <w:proofErr w:type="spellStart"/>
-            <w:r>
-              <w:rPr>
-                <w:i/>
-                <w:color w:val="000000"/>
-                <w:sz w:val="22"/>
-                <w:szCs w:val="22"/>
-                <w:lang w:val="en-AU" w:eastAsia="en-AU"/>
-              </w:rPr>
-              <w:t>aspera</w:t>
+            <w:proofErr w:type="spellStart"/>
+            <w:r>
+              <w:rPr>
+                <w:i/>
+                <w:color w:val="000000"/>
+                <w:sz w:val="22"/>
+                <w:szCs w:val="22"/>
+                <w:lang w:val="en-AU" w:eastAsia="en-AU"/>
+              </w:rPr>
+              <w:t>Favia</w:t>
+            </w:r>
+            <w:proofErr w:type="spellEnd"/>
+            <w:r>
+              <w:rPr>
+                <w:i/>
+                <w:color w:val="000000"/>
+                <w:sz w:val="22"/>
+                <w:szCs w:val="22"/>
+                <w:lang w:val="en-AU" w:eastAsia="en-AU"/>
+              </w:rPr>
+              <w:t xml:space="preserve"> </w:t>
+            </w:r>
+            <w:proofErr w:type="spellStart"/>
+            <w:r>
+              <w:rPr>
+                <w:i/>
+                <w:color w:val="000000"/>
+                <w:sz w:val="22"/>
+                <w:szCs w:val="22"/>
+                <w:lang w:val="en-AU" w:eastAsia="en-AU"/>
+              </w:rPr>
+              <w:t>fragum</w:t>
             </w:r>
             <w:proofErr w:type="spellEnd"/>
           </w:p>
@@ -3591,7 +3769,7 @@
                 <w:szCs w:val="22"/>
                 <w:lang w:val="en-AU" w:eastAsia="en-AU"/>
               </w:rPr>
-              <w:t>Copper, zinc and cadmium</w:t>
+              <w:t>Temperature</w:t>
             </w:r>
           </w:p>
         </w:tc>
@@ -3616,7 +3794,7 @@
                 <w:szCs w:val="22"/>
                 <w:lang w:val="en-AU" w:eastAsia="en-AU"/>
               </w:rPr>
-              <w:t>Fertilisation</w:t>
+              <w:t>Survivorship</w:t>
             </w:r>
           </w:p>
         </w:tc>
@@ -3641,67 +3819,7 @@
                 <w:szCs w:val="22"/>
                 <w:lang w:val="en-AU" w:eastAsia="en-AU"/>
               </w:rPr>
-              <w:t xml:space="preserve">Copper – industrial uses in smelters, run-off from land waste and </w:t>
-            </w:r>
-            <w:proofErr w:type="spellStart"/>
-            <w:r>
-              <w:rPr>
-                <w:color w:val="000000"/>
-                <w:sz w:val="22"/>
-                <w:szCs w:val="22"/>
-                <w:lang w:val="en-AU" w:eastAsia="en-AU"/>
-              </w:rPr>
-              <w:t>anto</w:t>
-            </w:r>
-            <w:proofErr w:type="spellEnd"/>
-            <w:r>
-              <w:rPr>
-                <w:color w:val="000000"/>
-                <w:sz w:val="22"/>
-                <w:szCs w:val="22"/>
-                <w:lang w:val="en-AU" w:eastAsia="en-AU"/>
-              </w:rPr>
-              <w:t>-fouling paint</w:t>
-            </w:r>
-          </w:p>
-          <w:p>
-            <w:pPr>
-              <w:spacing w:line="240" w:lineRule="auto"/>
-              <w:rPr>
-                <w:color w:val="000000"/>
-                <w:sz w:val="22"/>
-                <w:szCs w:val="22"/>
-                <w:lang w:val="en-AU" w:eastAsia="en-AU"/>
-              </w:rPr>
-            </w:pPr>
-            <w:r>
-              <w:rPr>
-                <w:color w:val="000000"/>
-                <w:sz w:val="22"/>
-                <w:szCs w:val="22"/>
-                <w:lang w:val="en-AU" w:eastAsia="en-AU"/>
-              </w:rPr>
-              <w:t>Zinc – industrial uses in mining and the manufacture of zinc</w:t>
-            </w:r>
-          </w:p>
-          <w:p>
-            <w:pPr>
-              <w:spacing w:line="240" w:lineRule="auto"/>
-              <w:rPr>
-                <w:color w:val="000000"/>
-                <w:sz w:val="22"/>
-                <w:szCs w:val="22"/>
-                <w:lang w:val="en-AU" w:eastAsia="en-AU"/>
-              </w:rPr>
-            </w:pPr>
-            <w:r>
-              <w:rPr>
-                <w:color w:val="000000"/>
-                <w:sz w:val="22"/>
-                <w:szCs w:val="22"/>
-                <w:lang w:val="en-AU" w:eastAsia="en-AU"/>
-              </w:rPr>
-              <w:t xml:space="preserve">Cadmium – manufacturing and use in disposable products (electronics) </w:t>
+              <w:t>Rising global temperature as a result of climate change (greenhouse effect)</w:t>
             </w:r>
           </w:p>
         </w:tc>
@@ -3733,7 +3851,27 @@
                 <w:szCs w:val="22"/>
                 <w:lang w:val="en-AU" w:eastAsia="en-AU"/>
               </w:rPr>
-              <w:t>Reichelt-Brushett, A. J. and Harrison, P. L.</w:t>
+              <w:t xml:space="preserve">Reichelt-Brushett, A. </w:t>
+            </w:r>
+            <w:proofErr w:type="spellStart"/>
+            <w:r>
+              <w:rPr>
+                <w:color w:val="000000"/>
+                <w:sz w:val="22"/>
+                <w:szCs w:val="22"/>
+                <w:lang w:val="en-AU" w:eastAsia="en-AU"/>
+              </w:rPr>
+              <w:t>J.and</w:t>
+            </w:r>
+            <w:proofErr w:type="spellEnd"/>
+            <w:r>
+              <w:rPr>
+                <w:color w:val="000000"/>
+                <w:sz w:val="22"/>
+                <w:szCs w:val="22"/>
+                <w:lang w:val="en-AU" w:eastAsia="en-AU"/>
+              </w:rPr>
+              <w:t xml:space="preserve"> Harrison, P. L.</w:t>
             </w:r>
           </w:p>
         </w:tc>
@@ -3760,7 +3898,7 @@
                 <w:szCs w:val="22"/>
                 <w:lang w:val="en-AU" w:eastAsia="en-AU"/>
               </w:rPr>
-              <w:t>2004</w:t>
+              <w:t>1999</w:t>
             </w:r>
           </w:p>
         </w:tc>
@@ -3785,27 +3923,7 @@
                 <w:szCs w:val="22"/>
                 <w:lang w:val="en-AU" w:eastAsia="en-AU"/>
               </w:rPr>
-              <w:t xml:space="preserve">Development of a </w:t>
-            </w:r>
-            <w:proofErr w:type="spellStart"/>
-            <w:r>
-              <w:rPr>
-                <w:color w:val="000000"/>
-                <w:sz w:val="22"/>
-                <w:szCs w:val="22"/>
-                <w:lang w:val="en-AU" w:eastAsia="en-AU"/>
-              </w:rPr>
-              <w:t>Sublethal</w:t>
-            </w:r>
-            <w:proofErr w:type="spellEnd"/>
-            <w:r>
-              <w:rPr>
-                <w:color w:val="000000"/>
-                <w:sz w:val="22"/>
-                <w:szCs w:val="22"/>
-                <w:lang w:val="en-AU" w:eastAsia="en-AU"/>
-              </w:rPr>
-              <w:t xml:space="preserve"> Test to Determine the Effects of Copper and Lead on Scleractinian Coral Larvae</w:t>
+              <w:t>The Effect of Copper, Zinc and Cadmium on Fertilisation Success of Gametes from Scleractinian Reef Corals</w:t>
             </w:r>
           </w:p>
         </w:tc>
@@ -3871,7 +3989,7 @@
                 <w:szCs w:val="22"/>
                 <w:lang w:val="en-AU" w:eastAsia="en-AU"/>
               </w:rPr>
-              <w:t>Copper and lead</w:t>
+              <w:t>Copper, zinc and cadmium</w:t>
             </w:r>
           </w:p>
         </w:tc>
@@ -3896,7 +4014,7 @@
                 <w:szCs w:val="22"/>
                 <w:lang w:val="en-AU" w:eastAsia="en-AU"/>
               </w:rPr>
-              <w:t>Survivorship</w:t>
+              <w:t>Fertilisation</w:t>
             </w:r>
           </w:p>
         </w:tc>
@@ -3921,27 +4039,67 @@
                 <w:szCs w:val="22"/>
                 <w:lang w:val="en-AU" w:eastAsia="en-AU"/>
               </w:rPr>
-              <w:t>Copper – industrial uses in smelters and anti-fouling paints</w:t>
-            </w:r>
-          </w:p>
-          <w:p>
-            <w:pPr>
-              <w:spacing w:line="240" w:lineRule="auto"/>
-              <w:rPr>
-                <w:color w:val="000000"/>
-                <w:sz w:val="22"/>
-                <w:szCs w:val="22"/>
-                <w:lang w:val="en-AU" w:eastAsia="en-AU"/>
-              </w:rPr>
-            </w:pPr>
-            <w:r>
-              <w:rPr>
-                <w:color w:val="000000"/>
-                <w:sz w:val="22"/>
-                <w:szCs w:val="22"/>
-                <w:lang w:val="en-AU" w:eastAsia="en-AU"/>
-              </w:rPr>
-              <w:t xml:space="preserve">Lead – extracted from gasoline, aerosols and smelters </w:t>
+              <w:t xml:space="preserve">Copper – industrial uses in smelters, run-off from land waste and </w:t>
+            </w:r>
+            <w:proofErr w:type="spellStart"/>
+            <w:r>
+              <w:rPr>
+                <w:color w:val="000000"/>
+                <w:sz w:val="22"/>
+                <w:szCs w:val="22"/>
+                <w:lang w:val="en-AU" w:eastAsia="en-AU"/>
+              </w:rPr>
+              <w:t>anto</w:t>
+            </w:r>
+            <w:proofErr w:type="spellEnd"/>
+            <w:r>
+              <w:rPr>
+                <w:color w:val="000000"/>
+                <w:sz w:val="22"/>
+                <w:szCs w:val="22"/>
+                <w:lang w:val="en-AU" w:eastAsia="en-AU"/>
+              </w:rPr>
+              <w:t>-fouling paint</w:t>
+            </w:r>
+          </w:p>
+          <w:p>
+            <w:pPr>
+              <w:spacing w:line="240" w:lineRule="auto"/>
+              <w:rPr>
+                <w:color w:val="000000"/>
+                <w:sz w:val="22"/>
+                <w:szCs w:val="22"/>
+                <w:lang w:val="en-AU" w:eastAsia="en-AU"/>
+              </w:rPr>
+            </w:pPr>
+            <w:r>
+              <w:rPr>
+                <w:color w:val="000000"/>
+                <w:sz w:val="22"/>
+                <w:szCs w:val="22"/>
+                <w:lang w:val="en-AU" w:eastAsia="en-AU"/>
+              </w:rPr>
+              <w:t>Zinc – industrial uses in mining and the manufacture of zinc</w:t>
+            </w:r>
+          </w:p>
+          <w:p>
+            <w:pPr>
+              <w:spacing w:line="240" w:lineRule="auto"/>
+              <w:rPr>
+                <w:color w:val="000000"/>
+                <w:sz w:val="22"/>
+                <w:szCs w:val="22"/>
+                <w:lang w:val="en-AU" w:eastAsia="en-AU"/>
+              </w:rPr>
+            </w:pPr>
+            <w:r>
+              <w:rPr>
+                <w:color w:val="000000"/>
+                <w:sz w:val="22"/>
+                <w:szCs w:val="22"/>
+                <w:lang w:val="en-AU" w:eastAsia="en-AU"/>
+              </w:rPr>
+              <w:t xml:space="preserve">Cadmium – manufacturing and use in disposable products (electronics) </w:t>
             </w:r>
           </w:p>
         </w:tc>
@@ -4000,7 +4158,7 @@
                 <w:szCs w:val="22"/>
                 <w:lang w:val="en-AU" w:eastAsia="en-AU"/>
               </w:rPr>
-              <w:t>2005</w:t>
+              <w:t>2004</w:t>
             </w:r>
           </w:p>
         </w:tc>
@@ -4025,7 +4183,27 @@
                 <w:szCs w:val="22"/>
                 <w:lang w:val="en-AU" w:eastAsia="en-AU"/>
               </w:rPr>
-              <w:t>The effect of selected trace metals on the fertilisation success of several scleractinian coral species</w:t>
+              <w:t xml:space="preserve">Development of a </w:t>
+            </w:r>
+            <w:proofErr w:type="spellStart"/>
+            <w:r>
+              <w:rPr>
+                <w:color w:val="000000"/>
+                <w:sz w:val="22"/>
+                <w:szCs w:val="22"/>
+                <w:lang w:val="en-AU" w:eastAsia="en-AU"/>
+              </w:rPr>
+              <w:t>Sublethal</w:t>
+            </w:r>
+            <w:proofErr w:type="spellEnd"/>
+            <w:r>
+              <w:rPr>
+                <w:color w:val="000000"/>
+                <w:sz w:val="22"/>
+                <w:szCs w:val="22"/>
+                <w:lang w:val="en-AU" w:eastAsia="en-AU"/>
+              </w:rPr>
+              <w:t xml:space="preserve"> Test to Determine the Effects of Copper and Lead on Scleractinian Coral Larvae</w:t>
             </w:r>
           </w:p>
         </w:tc>
@@ -4063,73 +4241,7 @@
                 <w:szCs w:val="22"/>
                 <w:lang w:val="en-AU" w:eastAsia="en-AU"/>
               </w:rPr>
-              <w:t>retiformis</w:t>
-            </w:r>
-            <w:proofErr w:type="spellEnd"/>
-            <w:r>
-              <w:rPr>
-                <w:i/>
-                <w:color w:val="000000"/>
-                <w:sz w:val="22"/>
-                <w:szCs w:val="22"/>
-                <w:lang w:val="en-AU" w:eastAsia="en-AU"/>
-              </w:rPr>
-              <w:t xml:space="preserve">, Goniastrea </w:t>
-            </w:r>
-            <w:proofErr w:type="spellStart"/>
-            <w:r>
-              <w:rPr>
-                <w:i/>
-                <w:color w:val="000000"/>
-                <w:sz w:val="22"/>
-                <w:szCs w:val="22"/>
-                <w:lang w:val="en-AU" w:eastAsia="en-AU"/>
-              </w:rPr>
               <w:t>aspera</w:t>
-            </w:r>
-            <w:proofErr w:type="spellEnd"/>
-            <w:r>
-              <w:rPr>
-                <w:i/>
-                <w:color w:val="000000"/>
-                <w:sz w:val="22"/>
-                <w:szCs w:val="22"/>
-                <w:lang w:val="en-AU" w:eastAsia="en-AU"/>
-              </w:rPr>
-              <w:t xml:space="preserve">, Acropora </w:t>
-            </w:r>
-            <w:proofErr w:type="spellStart"/>
-            <w:r>
-              <w:rPr>
-                <w:i/>
-                <w:color w:val="000000"/>
-                <w:sz w:val="22"/>
-                <w:szCs w:val="22"/>
-                <w:lang w:val="en-AU" w:eastAsia="en-AU"/>
-              </w:rPr>
-              <w:t>tenius</w:t>
-            </w:r>
-            <w:proofErr w:type="spellEnd"/>
-            <w:r>
-              <w:rPr>
-                <w:i/>
-                <w:color w:val="000000"/>
-                <w:sz w:val="22"/>
-                <w:szCs w:val="22"/>
-                <w:lang w:val="en-AU" w:eastAsia="en-AU"/>
-              </w:rPr>
-              <w:t xml:space="preserve">, Acropora </w:t>
-            </w:r>
-            <w:proofErr w:type="spellStart"/>
-            <w:r>
-              <w:rPr>
-                <w:i/>
-                <w:color w:val="000000"/>
-                <w:sz w:val="22"/>
-                <w:szCs w:val="22"/>
-                <w:lang w:val="en-AU" w:eastAsia="en-AU"/>
-              </w:rPr>
-              <w:t>longicyathus</w:t>
             </w:r>
             <w:proofErr w:type="spellEnd"/>
           </w:p>
@@ -4157,7 +4269,7 @@
                 <w:szCs w:val="22"/>
                 <w:lang w:val="en-AU" w:eastAsia="en-AU"/>
               </w:rPr>
-              <w:t>Copper, cadmium, nickel, zinc</w:t>
+              <w:t>Copper and lead</w:t>
             </w:r>
           </w:p>
         </w:tc>
@@ -4207,67 +4319,27 @@
                 <w:szCs w:val="22"/>
                 <w:lang w:val="en-AU" w:eastAsia="en-AU"/>
               </w:rPr>
-              <w:t>Copper – industrial uses in smelters, run-off from land waste and anti-fouling paint</w:t>
-            </w:r>
-          </w:p>
-          <w:p>
-            <w:pPr>
-              <w:spacing w:line="240" w:lineRule="auto"/>
-              <w:rPr>
-                <w:color w:val="000000"/>
-                <w:sz w:val="22"/>
-                <w:szCs w:val="22"/>
-                <w:lang w:val="en-AU" w:eastAsia="en-AU"/>
-              </w:rPr>
-            </w:pPr>
-            <w:r>
-              <w:rPr>
-                <w:color w:val="000000"/>
-                <w:sz w:val="22"/>
-                <w:szCs w:val="22"/>
-                <w:lang w:val="en-AU" w:eastAsia="en-AU"/>
-              </w:rPr>
-              <w:t>Cadmium – manufacturing and use in disposable products (electronics)</w:t>
-            </w:r>
-          </w:p>
-          <w:p>
-            <w:pPr>
-              <w:spacing w:line="240" w:lineRule="auto"/>
-              <w:rPr>
-                <w:color w:val="000000"/>
-                <w:sz w:val="22"/>
-                <w:szCs w:val="22"/>
-                <w:lang w:val="en-AU" w:eastAsia="en-AU"/>
-              </w:rPr>
-            </w:pPr>
-            <w:r>
-              <w:rPr>
-                <w:color w:val="000000"/>
-                <w:sz w:val="22"/>
-                <w:szCs w:val="22"/>
-                <w:lang w:val="en-AU" w:eastAsia="en-AU"/>
-              </w:rPr>
-              <w:t>Nickel – combustion of coral and oil, sewerage, mining and steel manufacture</w:t>
-            </w:r>
-          </w:p>
-          <w:p>
-            <w:pPr>
-              <w:spacing w:line="240" w:lineRule="auto"/>
-              <w:rPr>
-                <w:color w:val="000000"/>
-                <w:sz w:val="22"/>
-                <w:szCs w:val="22"/>
-                <w:lang w:val="en-AU" w:eastAsia="en-AU"/>
-              </w:rPr>
-            </w:pPr>
-            <w:r>
-              <w:rPr>
-                <w:color w:val="000000"/>
-                <w:sz w:val="22"/>
-                <w:szCs w:val="22"/>
-                <w:lang w:val="en-AU" w:eastAsia="en-AU"/>
-              </w:rPr>
-              <w:t>Zinc – industrial uses in mining and the manufacture of zinc</w:t>
+              <w:t>Copper – industrial uses in smelters and anti-fouling paints</w:t>
+            </w:r>
+          </w:p>
+          <w:p>
+            <w:pPr>
+              <w:spacing w:line="240" w:lineRule="auto"/>
+              <w:rPr>
+                <w:color w:val="000000"/>
+                <w:sz w:val="22"/>
+                <w:szCs w:val="22"/>
+                <w:lang w:val="en-AU" w:eastAsia="en-AU"/>
+              </w:rPr>
+            </w:pPr>
+            <w:r>
+              <w:rPr>
+                <w:color w:val="000000"/>
+                <w:sz w:val="22"/>
+                <w:szCs w:val="22"/>
+                <w:lang w:val="en-AU" w:eastAsia="en-AU"/>
+              </w:rPr>
+              <w:t xml:space="preserve">Lead – extracted from gasoline, aerosols and smelters </w:t>
             </w:r>
           </w:p>
         </w:tc>
@@ -4299,8 +4371,7 @@
                 <w:szCs w:val="22"/>
                 <w:lang w:val="en-AU" w:eastAsia="en-AU"/>
               </w:rPr>
-              <w:lastRenderedPageBreak/>
-              <w:t>Scott, A., Harrison, P. L. and Brooks, L. O.</w:t>
+              <w:t>Reichelt-Brushett, A. J. and Harrison, P. L.</w:t>
             </w:r>
           </w:p>
         </w:tc>
@@ -4327,7 +4398,7 @@
                 <w:szCs w:val="22"/>
                 <w:lang w:val="en-AU" w:eastAsia="en-AU"/>
               </w:rPr>
-              <w:t>2013</w:t>
+              <w:t>2005</w:t>
             </w:r>
           </w:p>
         </w:tc>
@@ -4352,7 +4423,17 @@
                 <w:szCs w:val="22"/>
                 <w:lang w:val="en-AU" w:eastAsia="en-AU"/>
               </w:rPr>
-              <w:t>Reduced salinity decreases the fertilisation success and larval survival of two scleractinian coral species</w:t>
+              <w:t xml:space="preserve">The effect of selected trace metals on the fertilisation success of </w:t>
+            </w:r>
+            <w:r>
+              <w:rPr>
+                <w:color w:val="000000"/>
+                <w:sz w:val="22"/>
+                <w:szCs w:val="22"/>
+                <w:lang w:val="en-AU" w:eastAsia="en-AU"/>
+              </w:rPr>
+              <w:lastRenderedPageBreak/>
+              <w:t>several scleractinian coral species</w:t>
             </w:r>
           </w:p>
         </w:tc>
@@ -4379,6 +4460,62 @@
                 <w:szCs w:val="22"/>
                 <w:lang w:val="en-AU" w:eastAsia="en-AU"/>
               </w:rPr>
+              <w:lastRenderedPageBreak/>
+              <w:t xml:space="preserve">Goniastrea </w:t>
+            </w:r>
+            <w:proofErr w:type="spellStart"/>
+            <w:r>
+              <w:rPr>
+                <w:i/>
+                <w:color w:val="000000"/>
+                <w:sz w:val="22"/>
+                <w:szCs w:val="22"/>
+                <w:lang w:val="en-AU" w:eastAsia="en-AU"/>
+              </w:rPr>
+              <w:t>retiformis</w:t>
+            </w:r>
+            <w:proofErr w:type="spellEnd"/>
+            <w:r>
+              <w:rPr>
+                <w:i/>
+                <w:color w:val="000000"/>
+                <w:sz w:val="22"/>
+                <w:szCs w:val="22"/>
+                <w:lang w:val="en-AU" w:eastAsia="en-AU"/>
+              </w:rPr>
+              <w:t xml:space="preserve">, Goniastrea </w:t>
+            </w:r>
+            <w:proofErr w:type="spellStart"/>
+            <w:r>
+              <w:rPr>
+                <w:i/>
+                <w:color w:val="000000"/>
+                <w:sz w:val="22"/>
+                <w:szCs w:val="22"/>
+                <w:lang w:val="en-AU" w:eastAsia="en-AU"/>
+              </w:rPr>
+              <w:t>aspera</w:t>
+            </w:r>
+            <w:proofErr w:type="spellEnd"/>
+            <w:r>
+              <w:rPr>
+                <w:i/>
+                <w:color w:val="000000"/>
+                <w:sz w:val="22"/>
+                <w:szCs w:val="22"/>
+                <w:lang w:val="en-AU" w:eastAsia="en-AU"/>
+              </w:rPr>
+              <w:t xml:space="preserve">, </w:t>
+            </w:r>
+            <w:r>
+              <w:rPr>
+                <w:i/>
+                <w:color w:val="000000"/>
+                <w:sz w:val="22"/>
+                <w:szCs w:val="22"/>
+                <w:lang w:val="en-AU" w:eastAsia="en-AU"/>
+              </w:rPr>
+              <w:lastRenderedPageBreak/>
               <w:t xml:space="preserve">Acropora </w:t>
             </w:r>
             <w:proofErr w:type="spellStart"/>
@@ -4390,51 +4527,29 @@
                 <w:szCs w:val="22"/>
                 <w:lang w:val="en-AU" w:eastAsia="en-AU"/>
               </w:rPr>
-              <w:t>millepora</w:t>
-            </w:r>
-            <w:proofErr w:type="spellEnd"/>
-            <w:r>
-              <w:rPr>
-                <w:i/>
-                <w:color w:val="000000"/>
-                <w:sz w:val="22"/>
-                <w:szCs w:val="22"/>
-                <w:lang w:val="en-AU" w:eastAsia="en-AU"/>
-              </w:rPr>
-              <w:t xml:space="preserve">, </w:t>
-            </w:r>
-            <w:proofErr w:type="spellStart"/>
-            <w:r>
-              <w:rPr>
-                <w:i/>
-                <w:color w:val="000000"/>
-                <w:sz w:val="22"/>
-                <w:szCs w:val="22"/>
-                <w:lang w:val="en-AU" w:eastAsia="en-AU"/>
-              </w:rPr>
-              <w:t>Platygyra</w:t>
-            </w:r>
-            <w:proofErr w:type="spellEnd"/>
-            <w:r>
-              <w:rPr>
-                <w:i/>
-                <w:color w:val="000000"/>
-                <w:sz w:val="22"/>
-                <w:szCs w:val="22"/>
-                <w:lang w:val="en-AU" w:eastAsia="en-AU"/>
-              </w:rPr>
-              <w:t xml:space="preserve"> </w:t>
-            </w:r>
-            <w:proofErr w:type="spellStart"/>
-            <w:r>
-              <w:rPr>
-                <w:i/>
-                <w:color w:val="000000"/>
-                <w:sz w:val="22"/>
-                <w:szCs w:val="22"/>
-                <w:lang w:val="en-AU" w:eastAsia="en-AU"/>
-              </w:rPr>
-              <w:t>daedalea</w:t>
+              <w:t>tenius</w:t>
+            </w:r>
+            <w:proofErr w:type="spellEnd"/>
+            <w:r>
+              <w:rPr>
+                <w:i/>
+                <w:color w:val="000000"/>
+                <w:sz w:val="22"/>
+                <w:szCs w:val="22"/>
+                <w:lang w:val="en-AU" w:eastAsia="en-AU"/>
+              </w:rPr>
+              <w:t xml:space="preserve">, Acropora </w:t>
+            </w:r>
+            <w:proofErr w:type="spellStart"/>
+            <w:r>
+              <w:rPr>
+                <w:i/>
+                <w:color w:val="000000"/>
+                <w:sz w:val="22"/>
+                <w:szCs w:val="22"/>
+                <w:lang w:val="en-AU" w:eastAsia="en-AU"/>
+              </w:rPr>
+              <w:t>longicyathus</w:t>
             </w:r>
             <w:proofErr w:type="spellEnd"/>
           </w:p>
@@ -4462,6 +4577,313 @@
                 <w:szCs w:val="22"/>
                 <w:lang w:val="en-AU" w:eastAsia="en-AU"/>
               </w:rPr>
+              <w:lastRenderedPageBreak/>
+              <w:t>Copper, cadmium, nickel, zinc</w:t>
+            </w:r>
+          </w:p>
+        </w:tc>
+        <w:tc>
+          <w:tcPr>
+            <w:tcW w:w="1843" w:type="dxa"/>
+          </w:tcPr>
+          <w:p>
+            <w:pPr>
+              <w:spacing w:line="240" w:lineRule="auto"/>
+              <w:rPr>
+                <w:color w:val="000000"/>
+                <w:sz w:val="22"/>
+                <w:szCs w:val="22"/>
+                <w:lang w:val="en-AU" w:eastAsia="en-AU"/>
+              </w:rPr>
+            </w:pPr>
+            <w:r>
+              <w:rPr>
+                <w:color w:val="000000"/>
+                <w:sz w:val="22"/>
+                <w:szCs w:val="22"/>
+                <w:lang w:val="en-AU" w:eastAsia="en-AU"/>
+              </w:rPr>
+              <w:t>Survivorship</w:t>
+            </w:r>
+          </w:p>
+        </w:tc>
+        <w:tc>
+          <w:tcPr>
+            <w:tcW w:w="3260" w:type="dxa"/>
+          </w:tcPr>
+          <w:p>
+            <w:pPr>
+              <w:spacing w:line="240" w:lineRule="auto"/>
+              <w:rPr>
+                <w:color w:val="000000"/>
+                <w:sz w:val="22"/>
+                <w:szCs w:val="22"/>
+                <w:lang w:val="en-AU" w:eastAsia="en-AU"/>
+              </w:rPr>
+            </w:pPr>
+            <w:r>
+              <w:rPr>
+                <w:color w:val="000000"/>
+                <w:sz w:val="22"/>
+                <w:szCs w:val="22"/>
+                <w:lang w:val="en-AU" w:eastAsia="en-AU"/>
+              </w:rPr>
+              <w:t>Copper – industrial uses in smelters, run-off from land waste and anti-fouling paint</w:t>
+            </w:r>
+          </w:p>
+          <w:p>
+            <w:pPr>
+              <w:spacing w:line="240" w:lineRule="auto"/>
+              <w:rPr>
+                <w:color w:val="000000"/>
+                <w:sz w:val="22"/>
+                <w:szCs w:val="22"/>
+                <w:lang w:val="en-AU" w:eastAsia="en-AU"/>
+              </w:rPr>
+            </w:pPr>
+            <w:r>
+              <w:rPr>
+                <w:color w:val="000000"/>
+                <w:sz w:val="22"/>
+                <w:szCs w:val="22"/>
+                <w:lang w:val="en-AU" w:eastAsia="en-AU"/>
+              </w:rPr>
+              <w:lastRenderedPageBreak/>
+              <w:t>Cadmium – manufacturing and use in disposable products (electronics)</w:t>
+            </w:r>
+          </w:p>
+          <w:p>
+            <w:pPr>
+              <w:spacing w:line="240" w:lineRule="auto"/>
+              <w:rPr>
+                <w:color w:val="000000"/>
+                <w:sz w:val="22"/>
+                <w:szCs w:val="22"/>
+                <w:lang w:val="en-AU" w:eastAsia="en-AU"/>
+              </w:rPr>
+            </w:pPr>
+            <w:r>
+              <w:rPr>
+                <w:color w:val="000000"/>
+                <w:sz w:val="22"/>
+                <w:szCs w:val="22"/>
+                <w:lang w:val="en-AU" w:eastAsia="en-AU"/>
+              </w:rPr>
+              <w:t>Nickel – combustion of coral and oil, sewerage, mining and steel manufacture</w:t>
+            </w:r>
+          </w:p>
+          <w:p>
+            <w:pPr>
+              <w:spacing w:line="240" w:lineRule="auto"/>
+              <w:rPr>
+                <w:color w:val="000000"/>
+                <w:sz w:val="22"/>
+                <w:szCs w:val="22"/>
+                <w:lang w:val="en-AU" w:eastAsia="en-AU"/>
+              </w:rPr>
+            </w:pPr>
+            <w:r>
+              <w:rPr>
+                <w:color w:val="000000"/>
+                <w:sz w:val="22"/>
+                <w:szCs w:val="22"/>
+                <w:lang w:val="en-AU" w:eastAsia="en-AU"/>
+              </w:rPr>
+              <w:t>Zinc – industrial uses in mining and the manufacture of zinc</w:t>
+            </w:r>
+          </w:p>
+        </w:tc>
+      </w:tr>
+      <w:tr>
+        <w:trPr>
+          <w:trHeight w:val="290"/>
+        </w:trPr>
+        <w:tc>
+          <w:tcPr>
+            <w:tcW w:w="2405" w:type="dxa"/>
+            <w:shd w:val="clear" w:color="auto" w:fill="auto"/>
+            <w:noWrap/>
+          </w:tcPr>
+          <w:p>
+            <w:pPr>
+              <w:spacing w:line="240" w:lineRule="auto"/>
+              <w:rPr>
+                <w:color w:val="000000"/>
+                <w:sz w:val="22"/>
+                <w:szCs w:val="22"/>
+                <w:lang w:val="en-AU" w:eastAsia="en-AU"/>
+              </w:rPr>
+            </w:pPr>
+            <w:r>
+              <w:rPr>
+                <w:color w:val="000000"/>
+                <w:sz w:val="22"/>
+                <w:szCs w:val="22"/>
+                <w:lang w:val="en-AU" w:eastAsia="en-AU"/>
+              </w:rPr>
+              <w:lastRenderedPageBreak/>
+              <w:t>Scott, A., Harrison, P. L. and Brooks, L. O.</w:t>
+            </w:r>
+          </w:p>
+        </w:tc>
+        <w:tc>
+          <w:tcPr>
+            <w:tcW w:w="992" w:type="dxa"/>
+            <w:shd w:val="clear" w:color="auto" w:fill="auto"/>
+            <w:noWrap/>
+          </w:tcPr>
+          <w:p>
+            <w:pPr>
+              <w:spacing w:line="240" w:lineRule="auto"/>
+              <w:rPr>
+                <w:color w:val="000000"/>
+                <w:sz w:val="22"/>
+                <w:szCs w:val="22"/>
+                <w:lang w:val="en-AU" w:eastAsia="en-AU"/>
+              </w:rPr>
+            </w:pPr>
+            <w:r>
+              <w:rPr>
+                <w:color w:val="000000"/>
+                <w:sz w:val="22"/>
+                <w:szCs w:val="22"/>
+                <w:lang w:val="en-AU" w:eastAsia="en-AU"/>
+              </w:rPr>
+              <w:t>2013</w:t>
+            </w:r>
+          </w:p>
+        </w:tc>
+        <w:tc>
+          <w:tcPr>
+            <w:tcW w:w="2410" w:type="dxa"/>
+          </w:tcPr>
+          <w:p>
+            <w:pPr>
+              <w:spacing w:line="240" w:lineRule="auto"/>
+              <w:rPr>
+                <w:color w:val="000000"/>
+                <w:sz w:val="22"/>
+                <w:szCs w:val="22"/>
+                <w:lang w:val="en-AU" w:eastAsia="en-AU"/>
+              </w:rPr>
+            </w:pPr>
+            <w:r>
+              <w:rPr>
+                <w:color w:val="000000"/>
+                <w:sz w:val="22"/>
+                <w:szCs w:val="22"/>
+                <w:lang w:val="en-AU" w:eastAsia="en-AU"/>
+              </w:rPr>
+              <w:t>Reduced salinity decreases the fertilisation success and larval survival of two scleractinian coral species</w:t>
+            </w:r>
+          </w:p>
+        </w:tc>
+        <w:tc>
+          <w:tcPr>
+            <w:tcW w:w="1701" w:type="dxa"/>
+          </w:tcPr>
+          <w:p>
+            <w:pPr>
+              <w:spacing w:line="240" w:lineRule="auto"/>
+              <w:rPr>
+                <w:i/>
+                <w:color w:val="000000"/>
+                <w:sz w:val="22"/>
+                <w:szCs w:val="22"/>
+                <w:lang w:val="en-AU" w:eastAsia="en-AU"/>
+              </w:rPr>
+            </w:pPr>
+            <w:r>
+              <w:rPr>
+                <w:i/>
+                <w:color w:val="000000"/>
+                <w:sz w:val="22"/>
+                <w:szCs w:val="22"/>
+                <w:lang w:val="en-AU" w:eastAsia="en-AU"/>
+              </w:rPr>
+              <w:t xml:space="preserve">Acropora </w:t>
+            </w:r>
+            <w:proofErr w:type="spellStart"/>
+            <w:r>
+              <w:rPr>
+                <w:i/>
+                <w:color w:val="000000"/>
+                <w:sz w:val="22"/>
+                <w:szCs w:val="22"/>
+                <w:lang w:val="en-AU" w:eastAsia="en-AU"/>
+              </w:rPr>
+              <w:t>millepora</w:t>
+            </w:r>
+            <w:proofErr w:type="spellEnd"/>
+            <w:r>
+              <w:rPr>
+                <w:i/>
+                <w:color w:val="000000"/>
+                <w:sz w:val="22"/>
+                <w:szCs w:val="22"/>
+                <w:lang w:val="en-AU" w:eastAsia="en-AU"/>
+              </w:rPr>
+              <w:t xml:space="preserve">, </w:t>
+            </w:r>
+            <w:proofErr w:type="spellStart"/>
+            <w:r>
+              <w:rPr>
+                <w:i/>
+                <w:color w:val="000000"/>
+                <w:sz w:val="22"/>
+                <w:szCs w:val="22"/>
+                <w:lang w:val="en-AU" w:eastAsia="en-AU"/>
+              </w:rPr>
+              <w:t>Platygyra</w:t>
+            </w:r>
+            <w:proofErr w:type="spellEnd"/>
+            <w:r>
+              <w:rPr>
+                <w:i/>
+                <w:color w:val="000000"/>
+                <w:sz w:val="22"/>
+                <w:szCs w:val="22"/>
+                <w:lang w:val="en-AU" w:eastAsia="en-AU"/>
+              </w:rPr>
+              <w:t xml:space="preserve"> </w:t>
+            </w:r>
+            <w:proofErr w:type="spellStart"/>
+            <w:r>
+              <w:rPr>
+                <w:i/>
+                <w:color w:val="000000"/>
+                <w:sz w:val="22"/>
+                <w:szCs w:val="22"/>
+                <w:lang w:val="en-AU" w:eastAsia="en-AU"/>
+              </w:rPr>
+              <w:t>daedalea</w:t>
+            </w:r>
+            <w:proofErr w:type="spellEnd"/>
+          </w:p>
+        </w:tc>
+        <w:tc>
+          <w:tcPr>
+            <w:tcW w:w="1559" w:type="dxa"/>
+            <w:shd w:val="clear" w:color="auto" w:fill="auto"/>
+            <w:noWrap/>
+          </w:tcPr>
+          <w:p>
+            <w:pPr>
+              <w:spacing w:line="240" w:lineRule="auto"/>
+              <w:rPr>
+                <w:color w:val="000000"/>
+                <w:sz w:val="22"/>
+                <w:szCs w:val="22"/>
+                <w:lang w:val="en-AU" w:eastAsia="en-AU"/>
+              </w:rPr>
+            </w:pPr>
+            <w:r>
+              <w:rPr>
+                <w:color w:val="000000"/>
+                <w:sz w:val="22"/>
+                <w:szCs w:val="22"/>
+                <w:lang w:val="en-AU" w:eastAsia="en-AU"/>
+              </w:rPr>
               <w:t>Salinity</w:t>
             </w:r>
           </w:p>
@@ -4488,6 +4910,275 @@
                 <w:lang w:val="en-AU" w:eastAsia="en-AU"/>
               </w:rPr>
               <w:t>Fertilisation and survivorship</w:t>
+            </w:r>
+          </w:p>
+        </w:tc>
+        <w:tc>
+          <w:tcPr>
+            <w:tcW w:w="3260" w:type="dxa"/>
+          </w:tcPr>
+          <w:p>
+            <w:pPr>
+              <w:spacing w:line="240" w:lineRule="auto"/>
+              <w:rPr>
+                <w:color w:val="000000"/>
+                <w:sz w:val="22"/>
+                <w:szCs w:val="22"/>
+                <w:lang w:val="en-AU" w:eastAsia="en-AU"/>
+              </w:rPr>
+            </w:pPr>
+            <w:r>
+              <w:rPr>
+                <w:color w:val="000000"/>
+                <w:sz w:val="22"/>
+                <w:szCs w:val="22"/>
+                <w:lang w:val="en-AU" w:eastAsia="en-AU"/>
+              </w:rPr>
+              <w:t>Increased freshwater influxes from increased storm occurrences as a result of climate change</w:t>
+            </w:r>
+          </w:p>
+          <w:p>
+            <w:pPr>
+              <w:spacing w:line="240" w:lineRule="auto"/>
+              <w:rPr>
+                <w:color w:val="000000"/>
+                <w:sz w:val="22"/>
+                <w:szCs w:val="22"/>
+                <w:lang w:val="en-AU" w:eastAsia="en-AU"/>
+              </w:rPr>
+            </w:pPr>
+          </w:p>
+        </w:tc>
+      </w:tr>
+      <w:tr>
+        <w:trPr>
+          <w:trHeight w:val="290"/>
+        </w:trPr>
+        <w:tc>
+          <w:tcPr>
+            <w:tcW w:w="2405" w:type="dxa"/>
+            <w:shd w:val="clear" w:color="auto" w:fill="auto"/>
+            <w:noWrap/>
+          </w:tcPr>
+          <w:p>
+            <w:pPr>
+              <w:spacing w:line="240" w:lineRule="auto"/>
+              <w:rPr>
+                <w:color w:val="000000"/>
+                <w:sz w:val="22"/>
+                <w:szCs w:val="22"/>
+                <w:lang w:val="en-AU" w:eastAsia="en-AU"/>
+              </w:rPr>
+            </w:pPr>
+            <w:proofErr w:type="spellStart"/>
+            <w:r>
+              <w:rPr>
+                <w:color w:val="000000"/>
+                <w:sz w:val="22"/>
+                <w:szCs w:val="22"/>
+                <w:lang w:val="en-AU" w:eastAsia="en-AU"/>
+              </w:rPr>
+              <w:t>Vermeij</w:t>
+            </w:r>
+            <w:proofErr w:type="spellEnd"/>
+            <w:r>
+              <w:rPr>
+                <w:color w:val="000000"/>
+                <w:sz w:val="22"/>
+                <w:szCs w:val="22"/>
+                <w:lang w:val="en-AU" w:eastAsia="en-AU"/>
+              </w:rPr>
+              <w:t xml:space="preserve">, M. J. A., Fogarty, N. D. and Miller, M. W. </w:t>
+            </w:r>
+          </w:p>
+        </w:tc>
+        <w:tc>
+          <w:tcPr>
+            <w:tcW w:w="992" w:type="dxa"/>
+            <w:shd w:val="clear" w:color="auto" w:fill="auto"/>
+            <w:noWrap/>
+          </w:tcPr>
+          <w:p>
+            <w:pPr>
+              <w:spacing w:line="240" w:lineRule="auto"/>
+              <w:rPr>
+                <w:color w:val="000000"/>
+                <w:sz w:val="22"/>
+                <w:szCs w:val="22"/>
+                <w:lang w:val="en-AU" w:eastAsia="en-AU"/>
+              </w:rPr>
+            </w:pPr>
+            <w:r>
+              <w:rPr>
+                <w:color w:val="000000"/>
+                <w:sz w:val="22"/>
+                <w:szCs w:val="22"/>
+                <w:lang w:val="en-AU" w:eastAsia="en-AU"/>
+              </w:rPr>
+              <w:t>2006</w:t>
+            </w:r>
+          </w:p>
+        </w:tc>
+        <w:tc>
+          <w:tcPr>
+            <w:tcW w:w="2410" w:type="dxa"/>
+          </w:tcPr>
+          <w:p>
+            <w:pPr>
+              <w:spacing w:line="240" w:lineRule="auto"/>
+              <w:rPr>
+                <w:i/>
+                <w:color w:val="000000"/>
+                <w:sz w:val="22"/>
+                <w:szCs w:val="22"/>
+                <w:lang w:val="en-AU" w:eastAsia="en-AU"/>
+              </w:rPr>
+            </w:pPr>
+            <w:r>
+              <w:rPr>
+                <w:color w:val="000000"/>
+                <w:sz w:val="22"/>
+                <w:szCs w:val="22"/>
+                <w:lang w:val="en-AU" w:eastAsia="en-AU"/>
+              </w:rPr>
+              <w:t xml:space="preserve">Pelagic conditions affect larval behaviour, survival and settlement patterns in the Caribbean coral </w:t>
+            </w:r>
+            <w:proofErr w:type="spellStart"/>
+            <w:r>
+              <w:rPr>
+                <w:i/>
+                <w:color w:val="000000"/>
+                <w:sz w:val="22"/>
+                <w:szCs w:val="22"/>
+                <w:lang w:val="en-AU" w:eastAsia="en-AU"/>
+              </w:rPr>
+              <w:t>Montastraea</w:t>
+            </w:r>
+            <w:proofErr w:type="spellEnd"/>
+            <w:r>
+              <w:rPr>
+                <w:i/>
+                <w:color w:val="000000"/>
+                <w:sz w:val="22"/>
+                <w:szCs w:val="22"/>
+                <w:lang w:val="en-AU" w:eastAsia="en-AU"/>
+              </w:rPr>
+              <w:t xml:space="preserve"> </w:t>
+            </w:r>
+            <w:proofErr w:type="spellStart"/>
+            <w:r>
+              <w:rPr>
+                <w:i/>
+                <w:color w:val="000000"/>
+                <w:sz w:val="22"/>
+                <w:szCs w:val="22"/>
+                <w:lang w:val="en-AU" w:eastAsia="en-AU"/>
+              </w:rPr>
+              <w:t>faveolata</w:t>
+            </w:r>
+            <w:proofErr w:type="spellEnd"/>
+          </w:p>
+        </w:tc>
+        <w:tc>
+          <w:tcPr>
+            <w:tcW w:w="1701" w:type="dxa"/>
+          </w:tcPr>
+          <w:p>
+            <w:pPr>
+              <w:spacing w:line="240" w:lineRule="auto"/>
+              <w:rPr>
+                <w:i/>
+                <w:color w:val="000000"/>
+                <w:sz w:val="22"/>
+                <w:szCs w:val="22"/>
+                <w:lang w:val="en-AU" w:eastAsia="en-AU"/>
+              </w:rPr>
+            </w:pPr>
+            <w:proofErr w:type="spellStart"/>
+            <w:r>
+              <w:rPr>
+                <w:i/>
+                <w:color w:val="000000"/>
+                <w:sz w:val="22"/>
+                <w:szCs w:val="22"/>
+                <w:lang w:val="en-AU" w:eastAsia="en-AU"/>
+              </w:rPr>
+              <w:t>Montastraea</w:t>
+            </w:r>
+            <w:proofErr w:type="spellEnd"/>
+            <w:r>
+              <w:rPr>
+                <w:i/>
+                <w:color w:val="000000"/>
+                <w:sz w:val="22"/>
+                <w:szCs w:val="22"/>
+                <w:lang w:val="en-AU" w:eastAsia="en-AU"/>
+              </w:rPr>
+              <w:t xml:space="preserve"> </w:t>
+            </w:r>
+            <w:proofErr w:type="spellStart"/>
+            <w:r>
+              <w:rPr>
+                <w:i/>
+                <w:color w:val="000000"/>
+                <w:sz w:val="22"/>
+                <w:szCs w:val="22"/>
+                <w:lang w:val="en-AU" w:eastAsia="en-AU"/>
+              </w:rPr>
+              <w:t>faveolata</w:t>
+            </w:r>
+            <w:proofErr w:type="spellEnd"/>
+          </w:p>
+        </w:tc>
+        <w:tc>
+          <w:tcPr>
+            <w:tcW w:w="1559" w:type="dxa"/>
+            <w:shd w:val="clear" w:color="auto" w:fill="auto"/>
+            <w:noWrap/>
+          </w:tcPr>
+          <w:p>
+            <w:pPr>
+              <w:spacing w:line="240" w:lineRule="auto"/>
+              <w:rPr>
+                <w:color w:val="000000"/>
+                <w:sz w:val="22"/>
+                <w:szCs w:val="22"/>
+                <w:lang w:val="en-AU" w:eastAsia="en-AU"/>
+              </w:rPr>
+            </w:pPr>
+            <w:r>
+              <w:rPr>
+                <w:color w:val="000000"/>
+                <w:sz w:val="22"/>
+                <w:szCs w:val="22"/>
+                <w:lang w:val="en-AU" w:eastAsia="en-AU"/>
+              </w:rPr>
+              <w:t>Salinity</w:t>
+            </w:r>
+          </w:p>
+        </w:tc>
+        <w:tc>
+          <w:tcPr>
+            <w:tcW w:w="1843" w:type="dxa"/>
+          </w:tcPr>
+          <w:p>
+            <w:pPr>
+              <w:spacing w:line="240" w:lineRule="auto"/>
+              <w:rPr>
+                <w:color w:val="000000"/>
+                <w:sz w:val="22"/>
+                <w:szCs w:val="22"/>
+                <w:lang w:val="en-AU" w:eastAsia="en-AU"/>
+              </w:rPr>
+            </w:pPr>
+            <w:r>
+              <w:rPr>
+                <w:color w:val="000000"/>
+                <w:sz w:val="22"/>
+                <w:szCs w:val="22"/>
+                <w:lang w:val="en-AU" w:eastAsia="en-AU"/>
+              </w:rPr>
+              <w:t>Survivorship</w:t>
             </w:r>
           </w:p>
         </w:tc>
@@ -4792,6 +5483,8 @@
           <w:lang w:val="en-AU"/>
         </w:rPr>
       </w:pPr>
+      <w:bookmarkStart w:id="0" w:name="_GoBack"/>
+      <w:bookmarkEnd w:id="0"/>
     </w:p>
     <w:p/>
     <w:sectPr>

</xml_diff>

<commit_message>
updated the manuscript, added a figures document, and upddated the suplimentary materials
</commit_message>
<xml_diff>
--- a/manuscipt/Supplementary Information.docx
+++ b/manuscipt/Supplementary Information.docx
@@ -5483,12 +5483,188 @@
           <w:lang w:val="en-AU"/>
         </w:rPr>
       </w:pPr>
+    </w:p>
+    <w:p/>
+    <w:p/>
+    <w:p>
+      <w:pPr>
+        <w:overflowPunct/>
+        <w:autoSpaceDE/>
+        <w:autoSpaceDN/>
+        <w:adjustRightInd/>
+        <w:spacing w:after="160" w:line="259" w:lineRule="auto"/>
+        <w:textAlignment w:val="auto"/>
+        <w:sectPr>
+          <w:pgSz w:w="16838" w:h="11906" w:orient="landscape"/>
+          <w:pgMar w:top="1440" w:right="1440" w:bottom="1440" w:left="1440" w:header="708" w:footer="708" w:gutter="0"/>
+          <w:cols w:space="708"/>
+          <w:docGrid w:linePitch="360"/>
+        </w:sectPr>
+      </w:pPr>
+      <w:r>
+        <w:br w:type="page"/>
+      </w:r>
+    </w:p>
+    <w:p>
+      <w:pPr>
+        <w:overflowPunct/>
+        <w:autoSpaceDE/>
+        <w:autoSpaceDN/>
+        <w:adjustRightInd/>
+        <w:spacing w:after="160" w:line="259" w:lineRule="auto"/>
+        <w:textAlignment w:val="auto"/>
+      </w:pPr>
+      <w:r>
+        <w:rPr>
+          <w:noProof/>
+          <w:lang w:val="en-AU" w:eastAsia="en-AU"/>
+        </w:rPr>
+        <w:lastRenderedPageBreak/>
+        <w:drawing>
+          <wp:anchor distT="0" distB="0" distL="114300" distR="114300" simplePos="0" relativeHeight="251658240" behindDoc="0" locked="0" layoutInCell="1" allowOverlap="1" wp14:anchorId="27877D57" wp14:editId="13E04D7F">
+            <wp:simplePos x="0" y="0"/>
+            <wp:positionH relativeFrom="column">
+              <wp:posOffset>772138</wp:posOffset>
+            </wp:positionH>
+            <wp:positionV relativeFrom="paragraph">
+              <wp:posOffset>504</wp:posOffset>
+            </wp:positionV>
+            <wp:extent cx="4051738" cy="9026674"/>
+            <wp:effectExtent l="0" t="0" r="6350" b="3175"/>
+            <wp:wrapSquare wrapText="bothSides"/>
+            <wp:docPr id="1" name="Picture 1"/>
+            <wp:cNvGraphicFramePr>
+              <a:graphicFrameLocks xmlns:a="http://schemas.openxmlformats.org/drawingml/2006/main" noChangeAspect="1"/>
+            </wp:cNvGraphicFramePr>
+            <a:graphic xmlns:a="http://schemas.openxmlformats.org/drawingml/2006/main">
+              <a:graphicData uri="http://schemas.openxmlformats.org/drawingml/2006/picture">
+                <pic:pic xmlns:pic="http://schemas.openxmlformats.org/drawingml/2006/picture">
+                  <pic:nvPicPr>
+                    <pic:cNvPr id="0" name="Picture 1"/>
+                    <pic:cNvPicPr>
+                      <a:picLocks noChangeAspect="1" noChangeArrowheads="1"/>
+                    </pic:cNvPicPr>
+                  </pic:nvPicPr>
+                  <pic:blipFill>
+                    <a:blip r:embed="rId4">
+                      <a:extLst>
+                        <a:ext uri="{28A0092B-C50C-407E-A947-70E740481C1C}">
+                          <a14:useLocalDpi xmlns:a14="http://schemas.microsoft.com/office/drawing/2010/main" val="0"/>
+                        </a:ext>
+                      </a:extLst>
+                    </a:blip>
+                    <a:srcRect/>
+                    <a:stretch>
+                      <a:fillRect/>
+                    </a:stretch>
+                  </pic:blipFill>
+                  <pic:spPr bwMode="auto">
+                    <a:xfrm>
+                      <a:off x="0" y="0"/>
+                      <a:ext cx="4051738" cy="9026674"/>
+                    </a:xfrm>
+                    <a:prstGeom prst="rect">
+                      <a:avLst/>
+                    </a:prstGeom>
+                    <a:noFill/>
+                    <a:ln>
+                      <a:noFill/>
+                    </a:ln>
+                  </pic:spPr>
+                </pic:pic>
+              </a:graphicData>
+            </a:graphic>
+            <wp14:sizeRelH relativeFrom="page">
+              <wp14:pctWidth>0</wp14:pctWidth>
+            </wp14:sizeRelH>
+            <wp14:sizeRelV relativeFrom="page">
+              <wp14:pctHeight>0</wp14:pctHeight>
+            </wp14:sizeRelV>
+          </wp:anchor>
+        </w:drawing>
+      </w:r>
+      <w:r>
+        <w:t xml:space="preserve">Figure S1. </w:t>
+      </w:r>
+    </w:p>
+    <w:p>
+      <w:r>
+        <w:rPr>
+          <w:noProof/>
+          <w:lang w:val="en-AU" w:eastAsia="en-AU"/>
+        </w:rPr>
+        <w:lastRenderedPageBreak/>
+        <w:drawing>
+          <wp:anchor distT="0" distB="0" distL="114300" distR="114300" simplePos="0" relativeHeight="251659264" behindDoc="0" locked="0" layoutInCell="1" allowOverlap="1" wp14:anchorId="1E723B08" wp14:editId="1F4F75C1">
+            <wp:simplePos x="0" y="0"/>
+            <wp:positionH relativeFrom="column">
+              <wp:posOffset>725104</wp:posOffset>
+            </wp:positionH>
+            <wp:positionV relativeFrom="paragraph">
+              <wp:posOffset>132</wp:posOffset>
+            </wp:positionV>
+            <wp:extent cx="4051300" cy="9166860"/>
+            <wp:effectExtent l="0" t="0" r="6350" b="0"/>
+            <wp:wrapSquare wrapText="bothSides"/>
+            <wp:docPr id="2" name="Picture 2"/>
+            <wp:cNvGraphicFramePr>
+              <a:graphicFrameLocks xmlns:a="http://schemas.openxmlformats.org/drawingml/2006/main" noChangeAspect="1"/>
+            </wp:cNvGraphicFramePr>
+            <a:graphic xmlns:a="http://schemas.openxmlformats.org/drawingml/2006/main">
+              <a:graphicData uri="http://schemas.openxmlformats.org/drawingml/2006/picture">
+                <pic:pic xmlns:pic="http://schemas.openxmlformats.org/drawingml/2006/picture">
+                  <pic:nvPicPr>
+                    <pic:cNvPr id="0" name="Picture 2"/>
+                    <pic:cNvPicPr>
+                      <a:picLocks noChangeAspect="1" noChangeArrowheads="1"/>
+                    </pic:cNvPicPr>
+                  </pic:nvPicPr>
+                  <pic:blipFill>
+                    <a:blip r:embed="rId5">
+                      <a:extLst>
+                        <a:ext uri="{28A0092B-C50C-407E-A947-70E740481C1C}">
+                          <a14:useLocalDpi xmlns:a14="http://schemas.microsoft.com/office/drawing/2010/main" val="0"/>
+                        </a:ext>
+                      </a:extLst>
+                    </a:blip>
+                    <a:srcRect/>
+                    <a:stretch>
+                      <a:fillRect/>
+                    </a:stretch>
+                  </pic:blipFill>
+                  <pic:spPr bwMode="auto">
+                    <a:xfrm>
+                      <a:off x="0" y="0"/>
+                      <a:ext cx="4051300" cy="9166860"/>
+                    </a:xfrm>
+                    <a:prstGeom prst="rect">
+                      <a:avLst/>
+                    </a:prstGeom>
+                    <a:noFill/>
+                    <a:ln>
+                      <a:noFill/>
+                    </a:ln>
+                  </pic:spPr>
+                </pic:pic>
+              </a:graphicData>
+            </a:graphic>
+            <wp14:sizeRelH relativeFrom="page">
+              <wp14:pctWidth>0</wp14:pctWidth>
+            </wp14:sizeRelH>
+            <wp14:sizeRelV relativeFrom="page">
+              <wp14:pctHeight>0</wp14:pctHeight>
+            </wp14:sizeRelV>
+          </wp:anchor>
+        </w:drawing>
+      </w:r>
+      <w:r>
+        <w:t xml:space="preserve">Figure S2. </w:t>
+      </w:r>
       <w:bookmarkStart w:id="0" w:name="_GoBack"/>
       <w:bookmarkEnd w:id="0"/>
     </w:p>
-    <w:p/>
     <w:sectPr>
-      <w:pgSz w:w="16838" w:h="11906" w:orient="landscape"/>
+      <w:pgSz w:w="11906" w:h="16838"/>
       <w:pgMar w:top="1440" w:right="1440" w:bottom="1440" w:left="1440" w:header="708" w:footer="708" w:gutter="0"/>
       <w:cols w:space="708"/>
       <w:docGrid w:linePitch="360"/>

</xml_diff>

<commit_message>
Final changes to the manuscipt, added a new manucript file, converted pdf's to eps for submission.
</commit_message>
<xml_diff>
--- a/manuscipt/Supplementary Information.docx
+++ b/manuscipt/Supplementary Information.docx
@@ -5524,13 +5524,13 @@
           <wp:anchor distT="0" distB="0" distL="114300" distR="114300" simplePos="0" relativeHeight="251658240" behindDoc="0" locked="0" layoutInCell="1" allowOverlap="1" wp14:anchorId="27877D57" wp14:editId="13E04D7F">
             <wp:simplePos x="0" y="0"/>
             <wp:positionH relativeFrom="column">
-              <wp:posOffset>772138</wp:posOffset>
+              <wp:posOffset>772160</wp:posOffset>
             </wp:positionH>
             <wp:positionV relativeFrom="paragraph">
-              <wp:posOffset>504</wp:posOffset>
+              <wp:posOffset>0</wp:posOffset>
             </wp:positionV>
-            <wp:extent cx="4051738" cy="9026674"/>
-            <wp:effectExtent l="0" t="0" r="6350" b="3175"/>
+            <wp:extent cx="3736340" cy="8324850"/>
+            <wp:effectExtent l="0" t="0" r="0" b="0"/>
             <wp:wrapSquare wrapText="bothSides"/>
             <wp:docPr id="1" name="Picture 1"/>
             <wp:cNvGraphicFramePr>
@@ -5561,7 +5561,7 @@
                   <pic:spPr bwMode="auto">
                     <a:xfrm>
                       <a:off x="0" y="0"/>
-                      <a:ext cx="4051738" cy="9026674"/>
+                      <a:ext cx="3736340" cy="8324850"/>
                     </a:xfrm>
                     <a:prstGeom prst="rect">
                       <a:avLst/>
@@ -5588,6 +5588,544 @@
       </w:r>
     </w:p>
     <w:p>
+      <w:pPr>
+        <w:spacing w:line="240" w:lineRule="auto"/>
+        <w:rPr>
+          <w:sz w:val="22"/>
+          <w:szCs w:val="22"/>
+          <w:lang w:val="en-AU"/>
+        </w:rPr>
+      </w:pPr>
+    </w:p>
+    <w:p>
+      <w:pPr>
+        <w:spacing w:line="240" w:lineRule="auto"/>
+        <w:rPr>
+          <w:sz w:val="22"/>
+          <w:szCs w:val="22"/>
+          <w:lang w:val="en-AU"/>
+        </w:rPr>
+      </w:pPr>
+    </w:p>
+    <w:p>
+      <w:pPr>
+        <w:spacing w:line="240" w:lineRule="auto"/>
+        <w:rPr>
+          <w:sz w:val="22"/>
+          <w:szCs w:val="22"/>
+          <w:lang w:val="en-AU"/>
+        </w:rPr>
+      </w:pPr>
+    </w:p>
+    <w:p>
+      <w:pPr>
+        <w:spacing w:line="240" w:lineRule="auto"/>
+        <w:rPr>
+          <w:sz w:val="22"/>
+          <w:szCs w:val="22"/>
+          <w:lang w:val="en-AU"/>
+        </w:rPr>
+      </w:pPr>
+    </w:p>
+    <w:p>
+      <w:pPr>
+        <w:spacing w:line="240" w:lineRule="auto"/>
+        <w:rPr>
+          <w:sz w:val="22"/>
+          <w:szCs w:val="22"/>
+          <w:lang w:val="en-AU"/>
+        </w:rPr>
+      </w:pPr>
+    </w:p>
+    <w:p>
+      <w:pPr>
+        <w:spacing w:line="240" w:lineRule="auto"/>
+        <w:rPr>
+          <w:sz w:val="22"/>
+          <w:szCs w:val="22"/>
+          <w:lang w:val="en-AU"/>
+        </w:rPr>
+      </w:pPr>
+    </w:p>
+    <w:p>
+      <w:pPr>
+        <w:spacing w:line="240" w:lineRule="auto"/>
+        <w:rPr>
+          <w:sz w:val="22"/>
+          <w:szCs w:val="22"/>
+          <w:lang w:val="en-AU"/>
+        </w:rPr>
+      </w:pPr>
+    </w:p>
+    <w:p>
+      <w:pPr>
+        <w:spacing w:line="240" w:lineRule="auto"/>
+        <w:rPr>
+          <w:sz w:val="22"/>
+          <w:szCs w:val="22"/>
+          <w:lang w:val="en-AU"/>
+        </w:rPr>
+      </w:pPr>
+    </w:p>
+    <w:p>
+      <w:pPr>
+        <w:spacing w:line="240" w:lineRule="auto"/>
+        <w:rPr>
+          <w:sz w:val="22"/>
+          <w:szCs w:val="22"/>
+          <w:lang w:val="en-AU"/>
+        </w:rPr>
+      </w:pPr>
+    </w:p>
+    <w:p>
+      <w:pPr>
+        <w:spacing w:line="240" w:lineRule="auto"/>
+        <w:rPr>
+          <w:sz w:val="22"/>
+          <w:szCs w:val="22"/>
+          <w:lang w:val="en-AU"/>
+        </w:rPr>
+      </w:pPr>
+    </w:p>
+    <w:p>
+      <w:pPr>
+        <w:spacing w:line="240" w:lineRule="auto"/>
+        <w:rPr>
+          <w:sz w:val="22"/>
+          <w:szCs w:val="22"/>
+          <w:lang w:val="en-AU"/>
+        </w:rPr>
+      </w:pPr>
+    </w:p>
+    <w:p>
+      <w:pPr>
+        <w:spacing w:line="240" w:lineRule="auto"/>
+        <w:rPr>
+          <w:sz w:val="22"/>
+          <w:szCs w:val="22"/>
+          <w:lang w:val="en-AU"/>
+        </w:rPr>
+      </w:pPr>
+    </w:p>
+    <w:p>
+      <w:pPr>
+        <w:spacing w:line="240" w:lineRule="auto"/>
+        <w:rPr>
+          <w:sz w:val="22"/>
+          <w:szCs w:val="22"/>
+          <w:lang w:val="en-AU"/>
+        </w:rPr>
+      </w:pPr>
+    </w:p>
+    <w:p>
+      <w:pPr>
+        <w:spacing w:line="240" w:lineRule="auto"/>
+        <w:rPr>
+          <w:sz w:val="22"/>
+          <w:szCs w:val="22"/>
+          <w:lang w:val="en-AU"/>
+        </w:rPr>
+      </w:pPr>
+    </w:p>
+    <w:p>
+      <w:pPr>
+        <w:spacing w:line="240" w:lineRule="auto"/>
+        <w:rPr>
+          <w:sz w:val="22"/>
+          <w:szCs w:val="22"/>
+          <w:lang w:val="en-AU"/>
+        </w:rPr>
+      </w:pPr>
+    </w:p>
+    <w:p>
+      <w:pPr>
+        <w:spacing w:line="240" w:lineRule="auto"/>
+        <w:rPr>
+          <w:sz w:val="22"/>
+          <w:szCs w:val="22"/>
+          <w:lang w:val="en-AU"/>
+        </w:rPr>
+      </w:pPr>
+    </w:p>
+    <w:p>
+      <w:pPr>
+        <w:spacing w:line="240" w:lineRule="auto"/>
+        <w:rPr>
+          <w:sz w:val="22"/>
+          <w:szCs w:val="22"/>
+          <w:lang w:val="en-AU"/>
+        </w:rPr>
+      </w:pPr>
+    </w:p>
+    <w:p>
+      <w:pPr>
+        <w:spacing w:line="240" w:lineRule="auto"/>
+        <w:rPr>
+          <w:sz w:val="22"/>
+          <w:szCs w:val="22"/>
+          <w:lang w:val="en-AU"/>
+        </w:rPr>
+      </w:pPr>
+    </w:p>
+    <w:p>
+      <w:pPr>
+        <w:spacing w:line="240" w:lineRule="auto"/>
+        <w:rPr>
+          <w:sz w:val="22"/>
+          <w:szCs w:val="22"/>
+          <w:lang w:val="en-AU"/>
+        </w:rPr>
+      </w:pPr>
+    </w:p>
+    <w:p>
+      <w:pPr>
+        <w:spacing w:line="240" w:lineRule="auto"/>
+        <w:rPr>
+          <w:sz w:val="22"/>
+          <w:szCs w:val="22"/>
+          <w:lang w:val="en-AU"/>
+        </w:rPr>
+      </w:pPr>
+    </w:p>
+    <w:p>
+      <w:pPr>
+        <w:spacing w:line="240" w:lineRule="auto"/>
+        <w:rPr>
+          <w:sz w:val="22"/>
+          <w:szCs w:val="22"/>
+          <w:lang w:val="en-AU"/>
+        </w:rPr>
+      </w:pPr>
+    </w:p>
+    <w:p>
+      <w:pPr>
+        <w:spacing w:line="240" w:lineRule="auto"/>
+        <w:rPr>
+          <w:sz w:val="22"/>
+          <w:szCs w:val="22"/>
+          <w:lang w:val="en-AU"/>
+        </w:rPr>
+      </w:pPr>
+    </w:p>
+    <w:p>
+      <w:pPr>
+        <w:spacing w:line="240" w:lineRule="auto"/>
+        <w:rPr>
+          <w:sz w:val="22"/>
+          <w:szCs w:val="22"/>
+          <w:lang w:val="en-AU"/>
+        </w:rPr>
+      </w:pPr>
+    </w:p>
+    <w:p>
+      <w:pPr>
+        <w:spacing w:line="240" w:lineRule="auto"/>
+        <w:rPr>
+          <w:sz w:val="22"/>
+          <w:szCs w:val="22"/>
+          <w:lang w:val="en-AU"/>
+        </w:rPr>
+      </w:pPr>
+    </w:p>
+    <w:p>
+      <w:pPr>
+        <w:spacing w:line="240" w:lineRule="auto"/>
+        <w:rPr>
+          <w:sz w:val="22"/>
+          <w:szCs w:val="22"/>
+          <w:lang w:val="en-AU"/>
+        </w:rPr>
+      </w:pPr>
+    </w:p>
+    <w:p>
+      <w:pPr>
+        <w:spacing w:line="240" w:lineRule="auto"/>
+        <w:rPr>
+          <w:sz w:val="22"/>
+          <w:szCs w:val="22"/>
+          <w:lang w:val="en-AU"/>
+        </w:rPr>
+      </w:pPr>
+    </w:p>
+    <w:p>
+      <w:pPr>
+        <w:spacing w:line="240" w:lineRule="auto"/>
+        <w:rPr>
+          <w:sz w:val="22"/>
+          <w:szCs w:val="22"/>
+          <w:lang w:val="en-AU"/>
+        </w:rPr>
+      </w:pPr>
+    </w:p>
+    <w:p>
+      <w:pPr>
+        <w:spacing w:line="240" w:lineRule="auto"/>
+        <w:rPr>
+          <w:sz w:val="22"/>
+          <w:szCs w:val="22"/>
+          <w:lang w:val="en-AU"/>
+        </w:rPr>
+      </w:pPr>
+    </w:p>
+    <w:p>
+      <w:pPr>
+        <w:spacing w:line="240" w:lineRule="auto"/>
+        <w:rPr>
+          <w:sz w:val="22"/>
+          <w:szCs w:val="22"/>
+          <w:lang w:val="en-AU"/>
+        </w:rPr>
+      </w:pPr>
+    </w:p>
+    <w:p>
+      <w:pPr>
+        <w:spacing w:line="240" w:lineRule="auto"/>
+        <w:rPr>
+          <w:sz w:val="22"/>
+          <w:szCs w:val="22"/>
+          <w:lang w:val="en-AU"/>
+        </w:rPr>
+      </w:pPr>
+    </w:p>
+    <w:p>
+      <w:pPr>
+        <w:spacing w:line="240" w:lineRule="auto"/>
+        <w:rPr>
+          <w:sz w:val="22"/>
+          <w:szCs w:val="22"/>
+          <w:lang w:val="en-AU"/>
+        </w:rPr>
+      </w:pPr>
+    </w:p>
+    <w:p>
+      <w:pPr>
+        <w:spacing w:line="240" w:lineRule="auto"/>
+        <w:rPr>
+          <w:sz w:val="22"/>
+          <w:szCs w:val="22"/>
+          <w:lang w:val="en-AU"/>
+        </w:rPr>
+      </w:pPr>
+    </w:p>
+    <w:p>
+      <w:pPr>
+        <w:spacing w:line="240" w:lineRule="auto"/>
+        <w:rPr>
+          <w:sz w:val="22"/>
+          <w:szCs w:val="22"/>
+          <w:lang w:val="en-AU"/>
+        </w:rPr>
+      </w:pPr>
+    </w:p>
+    <w:p>
+      <w:pPr>
+        <w:spacing w:line="240" w:lineRule="auto"/>
+        <w:rPr>
+          <w:sz w:val="22"/>
+          <w:szCs w:val="22"/>
+          <w:lang w:val="en-AU"/>
+        </w:rPr>
+      </w:pPr>
+    </w:p>
+    <w:p>
+      <w:pPr>
+        <w:spacing w:line="240" w:lineRule="auto"/>
+        <w:rPr>
+          <w:sz w:val="22"/>
+          <w:szCs w:val="22"/>
+          <w:lang w:val="en-AU"/>
+        </w:rPr>
+      </w:pPr>
+    </w:p>
+    <w:p>
+      <w:pPr>
+        <w:spacing w:line="240" w:lineRule="auto"/>
+        <w:rPr>
+          <w:sz w:val="22"/>
+          <w:szCs w:val="22"/>
+          <w:lang w:val="en-AU"/>
+        </w:rPr>
+      </w:pPr>
+    </w:p>
+    <w:p>
+      <w:pPr>
+        <w:spacing w:line="240" w:lineRule="auto"/>
+        <w:rPr>
+          <w:sz w:val="22"/>
+          <w:szCs w:val="22"/>
+          <w:lang w:val="en-AU"/>
+        </w:rPr>
+      </w:pPr>
+    </w:p>
+    <w:p>
+      <w:pPr>
+        <w:spacing w:line="240" w:lineRule="auto"/>
+        <w:rPr>
+          <w:sz w:val="22"/>
+          <w:szCs w:val="22"/>
+          <w:lang w:val="en-AU"/>
+        </w:rPr>
+      </w:pPr>
+    </w:p>
+    <w:p>
+      <w:pPr>
+        <w:spacing w:line="240" w:lineRule="auto"/>
+        <w:rPr>
+          <w:sz w:val="22"/>
+          <w:szCs w:val="22"/>
+          <w:lang w:val="en-AU"/>
+        </w:rPr>
+      </w:pPr>
+    </w:p>
+    <w:p>
+      <w:pPr>
+        <w:spacing w:line="240" w:lineRule="auto"/>
+        <w:rPr>
+          <w:sz w:val="22"/>
+          <w:szCs w:val="22"/>
+          <w:lang w:val="en-AU"/>
+        </w:rPr>
+      </w:pPr>
+    </w:p>
+    <w:p>
+      <w:pPr>
+        <w:spacing w:line="240" w:lineRule="auto"/>
+        <w:rPr>
+          <w:sz w:val="22"/>
+          <w:szCs w:val="22"/>
+          <w:lang w:val="en-AU"/>
+        </w:rPr>
+      </w:pPr>
+    </w:p>
+    <w:p>
+      <w:pPr>
+        <w:spacing w:line="240" w:lineRule="auto"/>
+        <w:rPr>
+          <w:sz w:val="22"/>
+          <w:szCs w:val="22"/>
+          <w:lang w:val="en-AU"/>
+        </w:rPr>
+      </w:pPr>
+    </w:p>
+    <w:p>
+      <w:pPr>
+        <w:spacing w:line="240" w:lineRule="auto"/>
+        <w:rPr>
+          <w:sz w:val="22"/>
+          <w:szCs w:val="22"/>
+          <w:lang w:val="en-AU"/>
+        </w:rPr>
+      </w:pPr>
+    </w:p>
+    <w:p>
+      <w:pPr>
+        <w:spacing w:line="240" w:lineRule="auto"/>
+        <w:rPr>
+          <w:sz w:val="22"/>
+          <w:szCs w:val="22"/>
+          <w:lang w:val="en-AU"/>
+        </w:rPr>
+      </w:pPr>
+    </w:p>
+    <w:p>
+      <w:pPr>
+        <w:spacing w:line="240" w:lineRule="auto"/>
+        <w:rPr>
+          <w:sz w:val="22"/>
+          <w:szCs w:val="22"/>
+          <w:lang w:val="en-AU"/>
+        </w:rPr>
+      </w:pPr>
+    </w:p>
+    <w:p>
+      <w:pPr>
+        <w:spacing w:line="240" w:lineRule="auto"/>
+        <w:rPr>
+          <w:sz w:val="22"/>
+          <w:szCs w:val="22"/>
+          <w:lang w:val="en-AU"/>
+        </w:rPr>
+      </w:pPr>
+    </w:p>
+    <w:p>
+      <w:pPr>
+        <w:spacing w:line="240" w:lineRule="auto"/>
+        <w:rPr>
+          <w:sz w:val="22"/>
+          <w:szCs w:val="22"/>
+          <w:lang w:val="en-AU"/>
+        </w:rPr>
+      </w:pPr>
+    </w:p>
+    <w:p>
+      <w:pPr>
+        <w:spacing w:line="240" w:lineRule="auto"/>
+        <w:rPr>
+          <w:sz w:val="22"/>
+          <w:szCs w:val="22"/>
+          <w:lang w:val="en-AU"/>
+        </w:rPr>
+      </w:pPr>
+    </w:p>
+    <w:p>
+      <w:pPr>
+        <w:spacing w:line="240" w:lineRule="auto"/>
+        <w:rPr>
+          <w:sz w:val="22"/>
+          <w:szCs w:val="22"/>
+          <w:lang w:val="en-AU"/>
+        </w:rPr>
+      </w:pPr>
+    </w:p>
+    <w:p>
+      <w:pPr>
+        <w:spacing w:line="240" w:lineRule="auto"/>
+        <w:rPr>
+          <w:sz w:val="22"/>
+          <w:szCs w:val="22"/>
+          <w:lang w:val="en-AU"/>
+        </w:rPr>
+      </w:pPr>
+    </w:p>
+    <w:p>
+      <w:pPr>
+        <w:spacing w:line="240" w:lineRule="auto"/>
+        <w:rPr>
+          <w:sz w:val="22"/>
+          <w:szCs w:val="22"/>
+          <w:lang w:val="en-AU"/>
+        </w:rPr>
+      </w:pPr>
+    </w:p>
+    <w:p>
+      <w:pPr>
+        <w:spacing w:line="240" w:lineRule="auto"/>
+        <w:rPr>
+          <w:sz w:val="22"/>
+          <w:szCs w:val="22"/>
+          <w:lang w:val="en-AU"/>
+        </w:rPr>
+      </w:pPr>
+      <w:r>
+        <w:rPr>
+          <w:sz w:val="22"/>
+          <w:szCs w:val="22"/>
+          <w:lang w:val="en-AU"/>
+        </w:rPr>
+        <w:t xml:space="preserve">Figure S1. </w:t>
+      </w:r>
+      <w:r>
+        <w:rPr>
+          <w:sz w:val="22"/>
+          <w:szCs w:val="22"/>
+          <w:lang w:val="en-AU"/>
+        </w:rPr>
+        <w:t xml:space="preserve">Fertilisation success as a function of each factor used to test for normality prior to being input into the full GLMM. </w:t>
+      </w:r>
+      <w:bookmarkStart w:id="0" w:name="_GoBack"/>
+      <w:bookmarkEnd w:id="0"/>
+    </w:p>
+    <w:p>
       <w:r>
         <w:rPr>
           <w:noProof/>
@@ -5598,13 +6136,13 @@
           <wp:anchor distT="0" distB="0" distL="114300" distR="114300" simplePos="0" relativeHeight="251659264" behindDoc="0" locked="0" layoutInCell="1" allowOverlap="1" wp14:anchorId="1E723B08" wp14:editId="1F4F75C1">
             <wp:simplePos x="0" y="0"/>
             <wp:positionH relativeFrom="column">
-              <wp:posOffset>725104</wp:posOffset>
+              <wp:posOffset>889000</wp:posOffset>
             </wp:positionH>
             <wp:positionV relativeFrom="paragraph">
-              <wp:posOffset>132</wp:posOffset>
+              <wp:posOffset>0</wp:posOffset>
             </wp:positionV>
-            <wp:extent cx="4051300" cy="9166860"/>
-            <wp:effectExtent l="0" t="0" r="6350" b="0"/>
+            <wp:extent cx="3683000" cy="8333105"/>
+            <wp:effectExtent l="0" t="0" r="0" b="0"/>
             <wp:wrapSquare wrapText="bothSides"/>
             <wp:docPr id="2" name="Picture 2"/>
             <wp:cNvGraphicFramePr>
@@ -5635,7 +6173,7 @@
                   <pic:spPr bwMode="auto">
                     <a:xfrm>
                       <a:off x="0" y="0"/>
-                      <a:ext cx="4051300" cy="9166860"/>
+                      <a:ext cx="3683000" cy="8333105"/>
                     </a:xfrm>
                     <a:prstGeom prst="rect">
                       <a:avLst/>
@@ -5660,8 +6198,558 @@
       <w:r>
         <w:t xml:space="preserve">Figure S2. </w:t>
       </w:r>
-      <w:bookmarkStart w:id="0" w:name="_GoBack"/>
-      <w:bookmarkEnd w:id="0"/>
+    </w:p>
+    <w:p>
+      <w:pPr>
+        <w:spacing w:line="240" w:lineRule="auto"/>
+        <w:rPr>
+          <w:sz w:val="22"/>
+          <w:szCs w:val="22"/>
+          <w:lang w:val="en-AU"/>
+        </w:rPr>
+      </w:pPr>
+    </w:p>
+    <w:p>
+      <w:pPr>
+        <w:spacing w:line="240" w:lineRule="auto"/>
+        <w:rPr>
+          <w:sz w:val="22"/>
+          <w:szCs w:val="22"/>
+          <w:lang w:val="en-AU"/>
+        </w:rPr>
+      </w:pPr>
+    </w:p>
+    <w:p>
+      <w:pPr>
+        <w:spacing w:line="240" w:lineRule="auto"/>
+        <w:rPr>
+          <w:sz w:val="22"/>
+          <w:szCs w:val="22"/>
+          <w:lang w:val="en-AU"/>
+        </w:rPr>
+      </w:pPr>
+    </w:p>
+    <w:p>
+      <w:pPr>
+        <w:spacing w:line="240" w:lineRule="auto"/>
+        <w:rPr>
+          <w:sz w:val="22"/>
+          <w:szCs w:val="22"/>
+          <w:lang w:val="en-AU"/>
+        </w:rPr>
+      </w:pPr>
+    </w:p>
+    <w:p>
+      <w:pPr>
+        <w:spacing w:line="240" w:lineRule="auto"/>
+        <w:rPr>
+          <w:sz w:val="22"/>
+          <w:szCs w:val="22"/>
+          <w:lang w:val="en-AU"/>
+        </w:rPr>
+      </w:pPr>
+    </w:p>
+    <w:p>
+      <w:pPr>
+        <w:spacing w:line="240" w:lineRule="auto"/>
+        <w:rPr>
+          <w:sz w:val="22"/>
+          <w:szCs w:val="22"/>
+          <w:lang w:val="en-AU"/>
+        </w:rPr>
+      </w:pPr>
+    </w:p>
+    <w:p>
+      <w:pPr>
+        <w:spacing w:line="240" w:lineRule="auto"/>
+        <w:rPr>
+          <w:sz w:val="22"/>
+          <w:szCs w:val="22"/>
+          <w:lang w:val="en-AU"/>
+        </w:rPr>
+      </w:pPr>
+    </w:p>
+    <w:p>
+      <w:pPr>
+        <w:spacing w:line="240" w:lineRule="auto"/>
+        <w:rPr>
+          <w:sz w:val="22"/>
+          <w:szCs w:val="22"/>
+          <w:lang w:val="en-AU"/>
+        </w:rPr>
+      </w:pPr>
+    </w:p>
+    <w:p>
+      <w:pPr>
+        <w:spacing w:line="240" w:lineRule="auto"/>
+        <w:rPr>
+          <w:sz w:val="22"/>
+          <w:szCs w:val="22"/>
+          <w:lang w:val="en-AU"/>
+        </w:rPr>
+      </w:pPr>
+    </w:p>
+    <w:p>
+      <w:pPr>
+        <w:spacing w:line="240" w:lineRule="auto"/>
+        <w:rPr>
+          <w:sz w:val="22"/>
+          <w:szCs w:val="22"/>
+          <w:lang w:val="en-AU"/>
+        </w:rPr>
+      </w:pPr>
+    </w:p>
+    <w:p>
+      <w:pPr>
+        <w:spacing w:line="240" w:lineRule="auto"/>
+        <w:rPr>
+          <w:sz w:val="22"/>
+          <w:szCs w:val="22"/>
+          <w:lang w:val="en-AU"/>
+        </w:rPr>
+      </w:pPr>
+    </w:p>
+    <w:p>
+      <w:pPr>
+        <w:spacing w:line="240" w:lineRule="auto"/>
+        <w:rPr>
+          <w:sz w:val="22"/>
+          <w:szCs w:val="22"/>
+          <w:lang w:val="en-AU"/>
+        </w:rPr>
+      </w:pPr>
+    </w:p>
+    <w:p>
+      <w:pPr>
+        <w:spacing w:line="240" w:lineRule="auto"/>
+        <w:rPr>
+          <w:sz w:val="22"/>
+          <w:szCs w:val="22"/>
+          <w:lang w:val="en-AU"/>
+        </w:rPr>
+      </w:pPr>
+    </w:p>
+    <w:p>
+      <w:pPr>
+        <w:spacing w:line="240" w:lineRule="auto"/>
+        <w:rPr>
+          <w:sz w:val="22"/>
+          <w:szCs w:val="22"/>
+          <w:lang w:val="en-AU"/>
+        </w:rPr>
+      </w:pPr>
+    </w:p>
+    <w:p>
+      <w:pPr>
+        <w:spacing w:line="240" w:lineRule="auto"/>
+        <w:rPr>
+          <w:sz w:val="22"/>
+          <w:szCs w:val="22"/>
+          <w:lang w:val="en-AU"/>
+        </w:rPr>
+      </w:pPr>
+    </w:p>
+    <w:p>
+      <w:pPr>
+        <w:spacing w:line="240" w:lineRule="auto"/>
+        <w:rPr>
+          <w:sz w:val="22"/>
+          <w:szCs w:val="22"/>
+          <w:lang w:val="en-AU"/>
+        </w:rPr>
+      </w:pPr>
+    </w:p>
+    <w:p>
+      <w:pPr>
+        <w:spacing w:line="240" w:lineRule="auto"/>
+        <w:rPr>
+          <w:sz w:val="22"/>
+          <w:szCs w:val="22"/>
+          <w:lang w:val="en-AU"/>
+        </w:rPr>
+      </w:pPr>
+    </w:p>
+    <w:p>
+      <w:pPr>
+        <w:spacing w:line="240" w:lineRule="auto"/>
+        <w:rPr>
+          <w:sz w:val="22"/>
+          <w:szCs w:val="22"/>
+          <w:lang w:val="en-AU"/>
+        </w:rPr>
+      </w:pPr>
+    </w:p>
+    <w:p>
+      <w:pPr>
+        <w:spacing w:line="240" w:lineRule="auto"/>
+        <w:rPr>
+          <w:sz w:val="22"/>
+          <w:szCs w:val="22"/>
+          <w:lang w:val="en-AU"/>
+        </w:rPr>
+      </w:pPr>
+    </w:p>
+    <w:p>
+      <w:pPr>
+        <w:spacing w:line="240" w:lineRule="auto"/>
+        <w:rPr>
+          <w:sz w:val="22"/>
+          <w:szCs w:val="22"/>
+          <w:lang w:val="en-AU"/>
+        </w:rPr>
+      </w:pPr>
+    </w:p>
+    <w:p>
+      <w:pPr>
+        <w:spacing w:line="240" w:lineRule="auto"/>
+        <w:rPr>
+          <w:sz w:val="22"/>
+          <w:szCs w:val="22"/>
+          <w:lang w:val="en-AU"/>
+        </w:rPr>
+      </w:pPr>
+    </w:p>
+    <w:p>
+      <w:pPr>
+        <w:spacing w:line="240" w:lineRule="auto"/>
+        <w:rPr>
+          <w:sz w:val="22"/>
+          <w:szCs w:val="22"/>
+          <w:lang w:val="en-AU"/>
+        </w:rPr>
+      </w:pPr>
+    </w:p>
+    <w:p>
+      <w:pPr>
+        <w:spacing w:line="240" w:lineRule="auto"/>
+        <w:rPr>
+          <w:sz w:val="22"/>
+          <w:szCs w:val="22"/>
+          <w:lang w:val="en-AU"/>
+        </w:rPr>
+      </w:pPr>
+    </w:p>
+    <w:p>
+      <w:pPr>
+        <w:spacing w:line="240" w:lineRule="auto"/>
+        <w:rPr>
+          <w:sz w:val="22"/>
+          <w:szCs w:val="22"/>
+          <w:lang w:val="en-AU"/>
+        </w:rPr>
+      </w:pPr>
+    </w:p>
+    <w:p>
+      <w:pPr>
+        <w:spacing w:line="240" w:lineRule="auto"/>
+        <w:rPr>
+          <w:sz w:val="22"/>
+          <w:szCs w:val="22"/>
+          <w:lang w:val="en-AU"/>
+        </w:rPr>
+      </w:pPr>
+    </w:p>
+    <w:p>
+      <w:pPr>
+        <w:spacing w:line="240" w:lineRule="auto"/>
+        <w:rPr>
+          <w:sz w:val="22"/>
+          <w:szCs w:val="22"/>
+          <w:lang w:val="en-AU"/>
+        </w:rPr>
+      </w:pPr>
+    </w:p>
+    <w:p>
+      <w:pPr>
+        <w:spacing w:line="240" w:lineRule="auto"/>
+        <w:rPr>
+          <w:sz w:val="22"/>
+          <w:szCs w:val="22"/>
+          <w:lang w:val="en-AU"/>
+        </w:rPr>
+      </w:pPr>
+    </w:p>
+    <w:p>
+      <w:pPr>
+        <w:spacing w:line="240" w:lineRule="auto"/>
+        <w:rPr>
+          <w:sz w:val="22"/>
+          <w:szCs w:val="22"/>
+          <w:lang w:val="en-AU"/>
+        </w:rPr>
+      </w:pPr>
+    </w:p>
+    <w:p>
+      <w:pPr>
+        <w:spacing w:line="240" w:lineRule="auto"/>
+        <w:rPr>
+          <w:sz w:val="22"/>
+          <w:szCs w:val="22"/>
+          <w:lang w:val="en-AU"/>
+        </w:rPr>
+      </w:pPr>
+    </w:p>
+    <w:p>
+      <w:pPr>
+        <w:spacing w:line="240" w:lineRule="auto"/>
+        <w:rPr>
+          <w:sz w:val="22"/>
+          <w:szCs w:val="22"/>
+          <w:lang w:val="en-AU"/>
+        </w:rPr>
+      </w:pPr>
+    </w:p>
+    <w:p>
+      <w:pPr>
+        <w:spacing w:line="240" w:lineRule="auto"/>
+        <w:rPr>
+          <w:sz w:val="22"/>
+          <w:szCs w:val="22"/>
+          <w:lang w:val="en-AU"/>
+        </w:rPr>
+      </w:pPr>
+    </w:p>
+    <w:p>
+      <w:pPr>
+        <w:spacing w:line="240" w:lineRule="auto"/>
+        <w:rPr>
+          <w:sz w:val="22"/>
+          <w:szCs w:val="22"/>
+          <w:lang w:val="en-AU"/>
+        </w:rPr>
+      </w:pPr>
+    </w:p>
+    <w:p>
+      <w:pPr>
+        <w:spacing w:line="240" w:lineRule="auto"/>
+        <w:rPr>
+          <w:sz w:val="22"/>
+          <w:szCs w:val="22"/>
+          <w:lang w:val="en-AU"/>
+        </w:rPr>
+      </w:pPr>
+    </w:p>
+    <w:p>
+      <w:pPr>
+        <w:spacing w:line="240" w:lineRule="auto"/>
+        <w:rPr>
+          <w:sz w:val="22"/>
+          <w:szCs w:val="22"/>
+          <w:lang w:val="en-AU"/>
+        </w:rPr>
+      </w:pPr>
+    </w:p>
+    <w:p>
+      <w:pPr>
+        <w:spacing w:line="240" w:lineRule="auto"/>
+        <w:rPr>
+          <w:sz w:val="22"/>
+          <w:szCs w:val="22"/>
+          <w:lang w:val="en-AU"/>
+        </w:rPr>
+      </w:pPr>
+    </w:p>
+    <w:p>
+      <w:pPr>
+        <w:spacing w:line="240" w:lineRule="auto"/>
+        <w:rPr>
+          <w:sz w:val="22"/>
+          <w:szCs w:val="22"/>
+          <w:lang w:val="en-AU"/>
+        </w:rPr>
+      </w:pPr>
+    </w:p>
+    <w:p>
+      <w:pPr>
+        <w:spacing w:line="240" w:lineRule="auto"/>
+        <w:rPr>
+          <w:sz w:val="22"/>
+          <w:szCs w:val="22"/>
+          <w:lang w:val="en-AU"/>
+        </w:rPr>
+      </w:pPr>
+    </w:p>
+    <w:p>
+      <w:pPr>
+        <w:spacing w:line="240" w:lineRule="auto"/>
+        <w:rPr>
+          <w:sz w:val="22"/>
+          <w:szCs w:val="22"/>
+          <w:lang w:val="en-AU"/>
+        </w:rPr>
+      </w:pPr>
+    </w:p>
+    <w:p>
+      <w:pPr>
+        <w:spacing w:line="240" w:lineRule="auto"/>
+        <w:rPr>
+          <w:sz w:val="22"/>
+          <w:szCs w:val="22"/>
+          <w:lang w:val="en-AU"/>
+        </w:rPr>
+      </w:pPr>
+    </w:p>
+    <w:p>
+      <w:pPr>
+        <w:spacing w:line="240" w:lineRule="auto"/>
+        <w:rPr>
+          <w:sz w:val="22"/>
+          <w:szCs w:val="22"/>
+          <w:lang w:val="en-AU"/>
+        </w:rPr>
+      </w:pPr>
+    </w:p>
+    <w:p>
+      <w:pPr>
+        <w:spacing w:line="240" w:lineRule="auto"/>
+        <w:rPr>
+          <w:sz w:val="22"/>
+          <w:szCs w:val="22"/>
+          <w:lang w:val="en-AU"/>
+        </w:rPr>
+      </w:pPr>
+    </w:p>
+    <w:p>
+      <w:pPr>
+        <w:spacing w:line="240" w:lineRule="auto"/>
+        <w:rPr>
+          <w:sz w:val="22"/>
+          <w:szCs w:val="22"/>
+          <w:lang w:val="en-AU"/>
+        </w:rPr>
+      </w:pPr>
+    </w:p>
+    <w:p>
+      <w:pPr>
+        <w:spacing w:line="240" w:lineRule="auto"/>
+        <w:rPr>
+          <w:sz w:val="22"/>
+          <w:szCs w:val="22"/>
+          <w:lang w:val="en-AU"/>
+        </w:rPr>
+      </w:pPr>
+    </w:p>
+    <w:p>
+      <w:pPr>
+        <w:spacing w:line="240" w:lineRule="auto"/>
+        <w:rPr>
+          <w:sz w:val="22"/>
+          <w:szCs w:val="22"/>
+          <w:lang w:val="en-AU"/>
+        </w:rPr>
+      </w:pPr>
+    </w:p>
+    <w:p>
+      <w:pPr>
+        <w:spacing w:line="240" w:lineRule="auto"/>
+        <w:rPr>
+          <w:sz w:val="22"/>
+          <w:szCs w:val="22"/>
+          <w:lang w:val="en-AU"/>
+        </w:rPr>
+      </w:pPr>
+    </w:p>
+    <w:p>
+      <w:pPr>
+        <w:spacing w:line="240" w:lineRule="auto"/>
+        <w:rPr>
+          <w:sz w:val="22"/>
+          <w:szCs w:val="22"/>
+          <w:lang w:val="en-AU"/>
+        </w:rPr>
+      </w:pPr>
+    </w:p>
+    <w:p>
+      <w:pPr>
+        <w:spacing w:line="240" w:lineRule="auto"/>
+        <w:rPr>
+          <w:sz w:val="22"/>
+          <w:szCs w:val="22"/>
+          <w:lang w:val="en-AU"/>
+        </w:rPr>
+      </w:pPr>
+    </w:p>
+    <w:p>
+      <w:pPr>
+        <w:spacing w:line="240" w:lineRule="auto"/>
+        <w:rPr>
+          <w:sz w:val="22"/>
+          <w:szCs w:val="22"/>
+          <w:lang w:val="en-AU"/>
+        </w:rPr>
+      </w:pPr>
+    </w:p>
+    <w:p>
+      <w:pPr>
+        <w:spacing w:line="240" w:lineRule="auto"/>
+        <w:rPr>
+          <w:sz w:val="22"/>
+          <w:szCs w:val="22"/>
+          <w:lang w:val="en-AU"/>
+        </w:rPr>
+      </w:pPr>
+    </w:p>
+    <w:p>
+      <w:pPr>
+        <w:spacing w:line="240" w:lineRule="auto"/>
+        <w:rPr>
+          <w:sz w:val="22"/>
+          <w:szCs w:val="22"/>
+          <w:lang w:val="en-AU"/>
+        </w:rPr>
+      </w:pPr>
+    </w:p>
+    <w:p>
+      <w:pPr>
+        <w:spacing w:line="240" w:lineRule="auto"/>
+        <w:rPr>
+          <w:sz w:val="22"/>
+          <w:szCs w:val="22"/>
+          <w:lang w:val="en-AU"/>
+        </w:rPr>
+      </w:pPr>
+    </w:p>
+    <w:p>
+      <w:pPr>
+        <w:spacing w:line="240" w:lineRule="auto"/>
+        <w:rPr>
+          <w:sz w:val="22"/>
+          <w:szCs w:val="22"/>
+          <w:lang w:val="en-AU"/>
+        </w:rPr>
+      </w:pPr>
+      <w:r>
+        <w:rPr>
+          <w:sz w:val="22"/>
+          <w:szCs w:val="22"/>
+          <w:lang w:val="en-AU"/>
+        </w:rPr>
+        <w:t>Figure S2</w:t>
+      </w:r>
+      <w:r>
+        <w:rPr>
+          <w:sz w:val="22"/>
+          <w:szCs w:val="22"/>
+          <w:lang w:val="en-AU"/>
+        </w:rPr>
+        <w:t xml:space="preserve">. </w:t>
+      </w:r>
+      <w:r>
+        <w:rPr>
+          <w:sz w:val="22"/>
+          <w:szCs w:val="22"/>
+          <w:lang w:val="en-AU"/>
+        </w:rPr>
+        <w:t xml:space="preserve">Larval survivorship </w:t>
+      </w:r>
+      <w:r>
+        <w:rPr>
+          <w:sz w:val="22"/>
+          <w:szCs w:val="22"/>
+          <w:lang w:val="en-AU"/>
+        </w:rPr>
+        <w:t xml:space="preserve">as a function of each factor used to test for normality prior to being input into the full GLMM. </w:t>
+      </w:r>
     </w:p>
     <w:sectPr>
       <w:pgSz w:w="11906" w:h="16838"/>

</xml_diff>

<commit_message>
added equations to the suplimentary material
</commit_message>
<xml_diff>
--- a/manuscipt/Supplementary Information.docx
+++ b/manuscipt/Supplementary Information.docx
@@ -6122,8 +6122,6 @@
         </w:rPr>
         <w:t xml:space="preserve">Fertilisation success as a function of each factor used to test for normality prior to being input into the full GLMM. </w:t>
       </w:r>
-      <w:bookmarkStart w:id="0" w:name="_GoBack"/>
-      <w:bookmarkEnd w:id="0"/>
     </w:p>
     <w:p>
       <w:r>
@@ -6740,16 +6738,785 @@
           <w:szCs w:val="22"/>
           <w:lang w:val="en-AU"/>
         </w:rPr>
-        <w:t xml:space="preserve">Larval survivorship </w:t>
+        <w:t xml:space="preserve">Larval survivorship as a function of each factor used to test for normality prior to being input into the full GLMM. </w:t>
+      </w:r>
+    </w:p>
+    <w:p>
+      <w:pPr>
+        <w:pStyle w:val="NoSpacing"/>
+        <w:rPr>
+          <w:b/>
+        </w:rPr>
+      </w:pPr>
+      <w:bookmarkStart w:id="0" w:name="_GoBack"/>
+      <w:bookmarkEnd w:id="0"/>
+    </w:p>
+    <w:p>
+      <w:pPr>
+        <w:pStyle w:val="NoSpacing"/>
+        <w:rPr>
+          <w:b/>
+        </w:rPr>
+      </w:pPr>
+      <w:r>
+        <w:rPr>
+          <w:b/>
+        </w:rPr>
+        <w:t xml:space="preserve">Equation 1 </w:t>
       </w:r>
       <w:r>
         <w:rPr>
-          <w:sz w:val="22"/>
-          <w:szCs w:val="22"/>
-          <w:lang w:val="en-AU"/>
-        </w:rPr>
-        <w:t xml:space="preserve">as a function of each factor used to test for normality prior to being input into the full GLMM. </w:t>
+          <w:b/>
+        </w:rPr>
+        <w:t>–</w:t>
       </w:r>
+      <w:r>
+        <w:rPr>
+          <w:b/>
+        </w:rPr>
+        <w:t xml:space="preserve"> Fertilisation</w:t>
+      </w:r>
+      <w:r>
+        <w:rPr>
+          <w:b/>
+        </w:rPr>
+        <w:t xml:space="preserve"> success</w:t>
+      </w:r>
+    </w:p>
+    <w:p>
+      <w:pPr>
+        <w:pStyle w:val="NoSpacing"/>
+        <w:rPr>
+          <w:rFonts w:eastAsiaTheme="minorEastAsia"/>
+        </w:rPr>
+      </w:pPr>
+      <m:oMath>
+        <m:r>
+          <m:rPr>
+            <m:sty m:val="p"/>
+          </m:rPr>
+          <w:rPr>
+            <w:rFonts w:ascii="Cambria Math" w:hAnsi="Cambria Math"/>
+          </w:rPr>
+          <m:t xml:space="preserve">∝ = -17.6355-4.9171 </m:t>
+        </m:r>
+        <m:d>
+          <m:dPr>
+            <m:ctrlPr>
+              <w:rPr>
+                <w:rFonts w:ascii="Cambria Math" w:hAnsi="Cambria Math"/>
+              </w:rPr>
+            </m:ctrlPr>
+          </m:dPr>
+          <m:e>
+            <m:f>
+              <m:fPr>
+                <m:ctrlPr>
+                  <w:rPr>
+                    <w:rFonts w:ascii="Cambria Math" w:hAnsi="Cambria Math"/>
+                  </w:rPr>
+                </m:ctrlPr>
+              </m:fPr>
+              <m:num>
+                <m:r>
+                  <w:rPr>
+                    <w:rFonts w:ascii="Cambria Math" w:hAnsi="Cambria Math"/>
+                  </w:rPr>
+                  <m:t>S</m:t>
+                </m:r>
+                <m:r>
+                  <m:rPr>
+                    <m:sty m:val="p"/>
+                  </m:rPr>
+                  <w:rPr>
+                    <w:rFonts w:ascii="Cambria Math" w:hAnsi="Cambria Math"/>
+                  </w:rPr>
+                  <m:t>-0.3</m:t>
+                </m:r>
+              </m:num>
+              <m:den>
+                <m:r>
+                  <m:rPr>
+                    <m:sty m:val="p"/>
+                  </m:rPr>
+                  <w:rPr>
+                    <w:rFonts w:ascii="Cambria Math" w:hAnsi="Cambria Math"/>
+                  </w:rPr>
+                  <m:t>300-0.3</m:t>
+                </m:r>
+              </m:den>
+            </m:f>
+          </m:e>
+        </m:d>
+        <m:r>
+          <m:rPr>
+            <m:sty m:val="p"/>
+          </m:rPr>
+          <w:rPr>
+            <w:rFonts w:ascii="Cambria Math" w:hAnsi="Cambria Math"/>
+          </w:rPr>
+          <m:t xml:space="preserve">-1.2742 </m:t>
+        </m:r>
+        <m:d>
+          <m:dPr>
+            <m:ctrlPr>
+              <w:rPr>
+                <w:rFonts w:ascii="Cambria Math" w:hAnsi="Cambria Math"/>
+              </w:rPr>
+            </m:ctrlPr>
+          </m:dPr>
+          <m:e>
+            <m:f>
+              <m:fPr>
+                <m:ctrlPr>
+                  <w:rPr>
+                    <w:rFonts w:ascii="Cambria Math" w:hAnsi="Cambria Math"/>
+                  </w:rPr>
+                </m:ctrlPr>
+              </m:fPr>
+              <m:num>
+                <m:r>
+                  <w:rPr>
+                    <w:rFonts w:ascii="Cambria Math" w:hAnsi="Cambria Math"/>
+                  </w:rPr>
+                  <m:t>A</m:t>
+                </m:r>
+                <m:r>
+                  <m:rPr>
+                    <m:sty m:val="p"/>
+                  </m:rPr>
+                  <w:rPr>
+                    <w:rFonts w:ascii="Cambria Math" w:hAnsi="Cambria Math"/>
+                  </w:rPr>
+                  <m:t>-0.1</m:t>
+                </m:r>
+              </m:num>
+              <m:den>
+                <m:r>
+                  <m:rPr>
+                    <m:sty m:val="p"/>
+                  </m:rPr>
+                  <w:rPr>
+                    <w:rFonts w:ascii="Cambria Math" w:hAnsi="Cambria Math"/>
+                  </w:rPr>
+                  <m:t>100-0.1</m:t>
+                </m:r>
+              </m:den>
+            </m:f>
+          </m:e>
+        </m:d>
+        <m:r>
+          <m:rPr>
+            <m:sty m:val="p"/>
+          </m:rPr>
+          <w:rPr>
+            <w:rFonts w:ascii="Cambria Math" w:hAnsi="Cambria Math"/>
+          </w:rPr>
+          <m:t xml:space="preserve">-1.5390 </m:t>
+        </m:r>
+        <m:d>
+          <m:dPr>
+            <m:ctrlPr>
+              <w:rPr>
+                <w:rFonts w:ascii="Cambria Math" w:hAnsi="Cambria Math"/>
+              </w:rPr>
+            </m:ctrlPr>
+          </m:dPr>
+          <m:e>
+            <m:f>
+              <m:fPr>
+                <m:ctrlPr>
+                  <w:rPr>
+                    <w:rFonts w:ascii="Cambria Math" w:hAnsi="Cambria Math"/>
+                  </w:rPr>
+                </m:ctrlPr>
+              </m:fPr>
+              <m:num>
+                <m:r>
+                  <w:rPr>
+                    <w:rFonts w:ascii="Cambria Math" w:hAnsi="Cambria Math"/>
+                  </w:rPr>
+                  <m:t>P</m:t>
+                </m:r>
+                <m:r>
+                  <m:rPr>
+                    <m:sty m:val="p"/>
+                  </m:rPr>
+                  <w:rPr>
+                    <w:rFonts w:ascii="Cambria Math" w:hAnsi="Cambria Math"/>
+                  </w:rPr>
+                  <m:t>-0.1</m:t>
+                </m:r>
+              </m:num>
+              <m:den>
+                <m:r>
+                  <m:rPr>
+                    <m:sty m:val="p"/>
+                  </m:rPr>
+                  <w:rPr>
+                    <w:rFonts w:ascii="Cambria Math" w:hAnsi="Cambria Math"/>
+                  </w:rPr>
+                  <m:t>100-0.1</m:t>
+                </m:r>
+              </m:den>
+            </m:f>
+          </m:e>
+        </m:d>
+      </m:oMath>
+      <w:r>
+        <w:t xml:space="preserve"> -6.4783 </w:t>
+      </w:r>
+      <m:oMath>
+        <m:d>
+          <m:dPr>
+            <m:ctrlPr>
+              <w:rPr>
+                <w:rFonts w:ascii="Cambria Math" w:hAnsi="Cambria Math"/>
+              </w:rPr>
+            </m:ctrlPr>
+          </m:dPr>
+          <m:e>
+            <m:f>
+              <m:fPr>
+                <m:ctrlPr>
+                  <w:rPr>
+                    <w:rFonts w:ascii="Cambria Math" w:hAnsi="Cambria Math"/>
+                  </w:rPr>
+                </m:ctrlPr>
+              </m:fPr>
+              <m:num>
+                <m:r>
+                  <w:rPr>
+                    <w:rFonts w:ascii="Cambria Math" w:hAnsi="Cambria Math"/>
+                  </w:rPr>
+                  <m:t>C</m:t>
+                </m:r>
+                <m:r>
+                  <m:rPr>
+                    <m:sty m:val="p"/>
+                  </m:rPr>
+                  <w:rPr>
+                    <w:rFonts w:ascii="Cambria Math" w:hAnsi="Cambria Math"/>
+                  </w:rPr>
+                  <m:t>-2</m:t>
+                </m:r>
+              </m:num>
+              <m:den>
+                <m:r>
+                  <m:rPr>
+                    <m:sty m:val="p"/>
+                  </m:rPr>
+                  <w:rPr>
+                    <w:rFonts w:ascii="Cambria Math" w:hAnsi="Cambria Math"/>
+                  </w:rPr>
+                  <m:t>200-2</m:t>
+                </m:r>
+              </m:den>
+            </m:f>
+          </m:e>
+        </m:d>
+        <m:r>
+          <m:rPr>
+            <m:sty m:val="p"/>
+          </m:rPr>
+          <w:rPr>
+            <w:rFonts w:ascii="Cambria Math" w:hAnsi="Cambria Math"/>
+          </w:rPr>
+          <m:t xml:space="preserve">+42.3975 </m:t>
+        </m:r>
+        <m:d>
+          <m:dPr>
+            <m:ctrlPr>
+              <w:rPr>
+                <w:rFonts w:ascii="Cambria Math" w:hAnsi="Cambria Math"/>
+              </w:rPr>
+            </m:ctrlPr>
+          </m:dPr>
+          <m:e>
+            <m:f>
+              <m:fPr>
+                <m:ctrlPr>
+                  <w:rPr>
+                    <w:rFonts w:ascii="Cambria Math" w:hAnsi="Cambria Math"/>
+                  </w:rPr>
+                </m:ctrlPr>
+              </m:fPr>
+              <m:num>
+                <m:r>
+                  <w:rPr>
+                    <w:rFonts w:ascii="Cambria Math" w:hAnsi="Cambria Math"/>
+                  </w:rPr>
+                  <m:t>Sa</m:t>
+                </m:r>
+                <m:r>
+                  <m:rPr>
+                    <m:sty m:val="p"/>
+                  </m:rPr>
+                  <w:rPr>
+                    <w:rFonts w:ascii="Cambria Math" w:hAnsi="Cambria Math"/>
+                  </w:rPr>
+                  <m:t>-18.4</m:t>
+                </m:r>
+              </m:num>
+              <m:den>
+                <m:r>
+                  <m:rPr>
+                    <m:sty m:val="p"/>
+                  </m:rPr>
+                  <w:rPr>
+                    <w:rFonts w:ascii="Cambria Math" w:hAnsi="Cambria Math"/>
+                  </w:rPr>
+                  <m:t>36.8-18.4</m:t>
+                </m:r>
+              </m:den>
+            </m:f>
+          </m:e>
+        </m:d>
+      </m:oMath>
+    </w:p>
+    <w:p>
+      <w:pPr>
+        <w:pStyle w:val="NoSpacing"/>
+        <w:rPr>
+          <w:rFonts w:eastAsiaTheme="minorEastAsia"/>
+        </w:rPr>
+      </w:pPr>
+    </w:p>
+    <w:p>
+      <w:pPr>
+        <w:pStyle w:val="NoSpacing"/>
+        <w:rPr>
+          <w:rFonts w:eastAsiaTheme="minorEastAsia"/>
+          <w:b/>
+        </w:rPr>
+      </w:pPr>
+    </w:p>
+    <w:p>
+      <w:pPr>
+        <w:pStyle w:val="NoSpacing"/>
+        <w:rPr>
+          <w:rFonts w:eastAsiaTheme="minorEastAsia"/>
+          <w:b/>
+        </w:rPr>
+      </w:pPr>
+      <w:r>
+        <w:rPr>
+          <w:rFonts w:eastAsiaTheme="minorEastAsia"/>
+          <w:b/>
+        </w:rPr>
+        <w:t xml:space="preserve">Equation 1 </w:t>
+      </w:r>
+      <w:r>
+        <w:rPr>
+          <w:rFonts w:eastAsiaTheme="minorEastAsia"/>
+          <w:b/>
+        </w:rPr>
+        <w:t>–</w:t>
+      </w:r>
+      <w:r>
+        <w:rPr>
+          <w:rFonts w:eastAsiaTheme="minorEastAsia"/>
+          <w:b/>
+        </w:rPr>
+        <w:t xml:space="preserve"> Survivorship</w:t>
+      </w:r>
+      <w:r>
+        <w:rPr>
+          <w:rFonts w:eastAsiaTheme="minorEastAsia"/>
+          <w:b/>
+        </w:rPr>
+        <w:t xml:space="preserve"> </w:t>
+      </w:r>
+    </w:p>
+    <w:p>
+      <w:pPr>
+        <w:pStyle w:val="NoSpacing"/>
+        <w:rPr>
+          <w:rFonts w:eastAsiaTheme="minorEastAsia"/>
+        </w:rPr>
+      </w:pPr>
+      <m:oMath>
+        <m:r>
+          <m:rPr>
+            <m:sty m:val="p"/>
+          </m:rPr>
+          <w:rPr>
+            <w:rFonts w:ascii="Cambria Math" w:hAnsi="Cambria Math"/>
+          </w:rPr>
+          <m:t xml:space="preserve">∝ = </m:t>
+        </m:r>
+        <m:r>
+          <m:rPr>
+            <m:sty m:val="p"/>
+          </m:rPr>
+          <w:rPr>
+            <w:rFonts w:ascii="Cambria Math" w:hAnsi="Cambria Math"/>
+          </w:rPr>
+          <m:t>-3.682-15.708</m:t>
+        </m:r>
+        <m:d>
+          <m:dPr>
+            <m:ctrlPr>
+              <w:rPr>
+                <w:rFonts w:ascii="Cambria Math" w:hAnsi="Cambria Math"/>
+              </w:rPr>
+            </m:ctrlPr>
+          </m:dPr>
+          <m:e>
+            <m:f>
+              <m:fPr>
+                <m:ctrlPr>
+                  <w:rPr>
+                    <w:rFonts w:ascii="Cambria Math" w:hAnsi="Cambria Math"/>
+                  </w:rPr>
+                </m:ctrlPr>
+              </m:fPr>
+              <m:num>
+                <m:r>
+                  <w:rPr>
+                    <w:rFonts w:ascii="Cambria Math" w:hAnsi="Cambria Math"/>
+                  </w:rPr>
+                  <m:t>C</m:t>
+                </m:r>
+                <m:r>
+                  <m:rPr>
+                    <m:sty m:val="p"/>
+                  </m:rPr>
+                  <w:rPr>
+                    <w:rFonts w:ascii="Cambria Math" w:hAnsi="Cambria Math"/>
+                  </w:rPr>
+                  <m:t>-</m:t>
+                </m:r>
+                <m:r>
+                  <m:rPr>
+                    <m:sty m:val="p"/>
+                  </m:rPr>
+                  <w:rPr>
+                    <w:rFonts w:ascii="Cambria Math" w:hAnsi="Cambria Math"/>
+                  </w:rPr>
+                  <m:t>5</m:t>
+                </m:r>
+              </m:num>
+              <m:den>
+                <m:r>
+                  <m:rPr>
+                    <m:sty m:val="p"/>
+                  </m:rPr>
+                  <w:rPr>
+                    <w:rFonts w:ascii="Cambria Math" w:hAnsi="Cambria Math"/>
+                  </w:rPr>
+                  <m:t>500</m:t>
+                </m:r>
+                <m:r>
+                  <m:rPr>
+                    <m:sty m:val="p"/>
+                  </m:rPr>
+                  <w:rPr>
+                    <w:rFonts w:ascii="Cambria Math" w:hAnsi="Cambria Math"/>
+                  </w:rPr>
+                  <m:t>-</m:t>
+                </m:r>
+                <m:r>
+                  <m:rPr>
+                    <m:sty m:val="p"/>
+                  </m:rPr>
+                  <w:rPr>
+                    <w:rFonts w:ascii="Cambria Math" w:hAnsi="Cambria Math"/>
+                  </w:rPr>
+                  <m:t>5</m:t>
+                </m:r>
+              </m:den>
+            </m:f>
+          </m:e>
+        </m:d>
+        <m:r>
+          <w:rPr>
+            <w:rFonts w:ascii="Cambria Math" w:hAnsi="Cambria Math"/>
+          </w:rPr>
+          <m:t>-6.205</m:t>
+        </m:r>
+        <m:d>
+          <m:dPr>
+            <m:ctrlPr>
+              <w:rPr>
+                <w:rFonts w:ascii="Cambria Math" w:hAnsi="Cambria Math"/>
+              </w:rPr>
+            </m:ctrlPr>
+          </m:dPr>
+          <m:e>
+            <m:f>
+              <m:fPr>
+                <m:ctrlPr>
+                  <w:rPr>
+                    <w:rFonts w:ascii="Cambria Math" w:hAnsi="Cambria Math"/>
+                  </w:rPr>
+                </m:ctrlPr>
+              </m:fPr>
+              <m:num>
+                <m:r>
+                  <w:rPr>
+                    <w:rFonts w:ascii="Cambria Math" w:hAnsi="Cambria Math"/>
+                  </w:rPr>
+                  <m:t>L</m:t>
+                </m:r>
+                <m:r>
+                  <m:rPr>
+                    <m:sty m:val="p"/>
+                  </m:rPr>
+                  <w:rPr>
+                    <w:rFonts w:ascii="Cambria Math" w:hAnsi="Cambria Math"/>
+                  </w:rPr>
+                  <m:t>-</m:t>
+                </m:r>
+                <m:r>
+                  <m:rPr>
+                    <m:sty m:val="p"/>
+                  </m:rPr>
+                  <w:rPr>
+                    <w:rFonts w:ascii="Cambria Math" w:hAnsi="Cambria Math"/>
+                  </w:rPr>
+                  <m:t>20</m:t>
+                </m:r>
+              </m:num>
+              <m:den>
+                <m:r>
+                  <m:rPr>
+                    <m:sty m:val="p"/>
+                  </m:rPr>
+                  <w:rPr>
+                    <w:rFonts w:ascii="Cambria Math" w:hAnsi="Cambria Math"/>
+                  </w:rPr>
+                  <m:t>20000</m:t>
+                </m:r>
+                <m:r>
+                  <m:rPr>
+                    <m:sty m:val="p"/>
+                  </m:rPr>
+                  <w:rPr>
+                    <w:rFonts w:ascii="Cambria Math" w:hAnsi="Cambria Math"/>
+                  </w:rPr>
+                  <m:t>-</m:t>
+                </m:r>
+                <m:r>
+                  <m:rPr>
+                    <m:sty m:val="p"/>
+                  </m:rPr>
+                  <w:rPr>
+                    <w:rFonts w:ascii="Cambria Math" w:hAnsi="Cambria Math"/>
+                  </w:rPr>
+                  <m:t>20</m:t>
+                </m:r>
+              </m:den>
+            </m:f>
+          </m:e>
+        </m:d>
+        <m:r>
+          <m:rPr>
+            <m:sty m:val="p"/>
+          </m:rPr>
+          <w:rPr>
+            <w:rFonts w:ascii="Cambria Math" w:hAnsi="Cambria Math"/>
+          </w:rPr>
+          <m:t>+</m:t>
+        </m:r>
+        <m:r>
+          <m:rPr>
+            <m:sty m:val="p"/>
+          </m:rPr>
+          <w:rPr>
+            <w:rFonts w:ascii="Cambria Math" w:hAnsi="Cambria Math"/>
+          </w:rPr>
+          <m:t>9.289</m:t>
+        </m:r>
+        <m:d>
+          <m:dPr>
+            <m:ctrlPr>
+              <w:rPr>
+                <w:rFonts w:ascii="Cambria Math" w:hAnsi="Cambria Math"/>
+              </w:rPr>
+            </m:ctrlPr>
+          </m:dPr>
+          <m:e>
+            <m:f>
+              <m:fPr>
+                <m:ctrlPr>
+                  <w:rPr>
+                    <w:rFonts w:ascii="Cambria Math" w:hAnsi="Cambria Math"/>
+                  </w:rPr>
+                </m:ctrlPr>
+              </m:fPr>
+              <m:num>
+                <m:r>
+                  <w:rPr>
+                    <w:rFonts w:ascii="Cambria Math" w:hAnsi="Cambria Math"/>
+                  </w:rPr>
+                  <m:t>Sa</m:t>
+                </m:r>
+                <m:r>
+                  <m:rPr>
+                    <m:sty m:val="p"/>
+                  </m:rPr>
+                  <w:rPr>
+                    <w:rFonts w:ascii="Cambria Math" w:hAnsi="Cambria Math"/>
+                  </w:rPr>
+                  <m:t>-18.4</m:t>
+                </m:r>
+              </m:num>
+              <m:den>
+                <m:r>
+                  <m:rPr>
+                    <m:sty m:val="p"/>
+                  </m:rPr>
+                  <w:rPr>
+                    <w:rFonts w:ascii="Cambria Math" w:hAnsi="Cambria Math"/>
+                  </w:rPr>
+                  <m:t>36.8-18.4</m:t>
+                </m:r>
+              </m:den>
+            </m:f>
+          </m:e>
+        </m:d>
+      </m:oMath>
+      <w:r>
+        <w:rPr>
+          <w:rFonts w:eastAsiaTheme="minorEastAsia"/>
+        </w:rPr>
+        <w:t xml:space="preserve"> </w:t>
+      </w:r>
+    </w:p>
+    <w:p>
+      <w:pPr>
+        <w:pStyle w:val="NoSpacing"/>
+        <w:rPr>
+          <w:rFonts w:eastAsiaTheme="minorEastAsia"/>
+        </w:rPr>
+      </w:pPr>
+    </w:p>
+    <w:p>
+      <w:pPr>
+        <w:pStyle w:val="NoSpacing"/>
+        <w:rPr>
+          <w:rFonts w:eastAsiaTheme="minorEastAsia"/>
+        </w:rPr>
+      </w:pPr>
+    </w:p>
+    <w:p>
+      <w:pPr>
+        <w:pStyle w:val="NoSpacing"/>
+        <w:rPr>
+          <w:rFonts w:eastAsiaTheme="minorEastAsia"/>
+          <w:b/>
+        </w:rPr>
+      </w:pPr>
+      <w:r>
+        <w:rPr>
+          <w:rFonts w:eastAsiaTheme="minorEastAsia"/>
+          <w:b/>
+        </w:rPr>
+        <w:t>Equation 2 – Inverse logit</w:t>
+      </w:r>
+    </w:p>
+    <w:p>
+      <w:pPr>
+        <w:pStyle w:val="NoSpacing"/>
+        <w:rPr>
+          <w:rFonts w:eastAsiaTheme="minorEastAsia"/>
+        </w:rPr>
+      </w:pPr>
+      <w:r>
+        <w:rPr>
+          <w:rFonts w:eastAsiaTheme="minorEastAsia"/>
+        </w:rPr>
+        <w:t xml:space="preserve"> P = </w:t>
+      </w:r>
+      <m:oMath>
+        <m:f>
+          <m:fPr>
+            <m:ctrlPr>
+              <w:rPr>
+                <w:rFonts w:ascii="Cambria Math" w:eastAsiaTheme="minorEastAsia" w:hAnsi="Cambria Math"/>
+                <w:i/>
+              </w:rPr>
+            </m:ctrlPr>
+          </m:fPr>
+          <m:num>
+            <m:r>
+              <m:rPr>
+                <m:sty m:val="p"/>
+              </m:rPr>
+              <w:rPr>
+                <w:rFonts w:ascii="Cambria Math" w:eastAsiaTheme="minorEastAsia" w:hAnsi="Cambria Math"/>
+              </w:rPr>
+              <m:t>exp⁡</m:t>
+            </m:r>
+            <m:r>
+              <w:rPr>
+                <w:rFonts w:ascii="Cambria Math" w:eastAsiaTheme="minorEastAsia" w:hAnsi="Cambria Math"/>
+              </w:rPr>
+              <m:t>(∝)</m:t>
+            </m:r>
+          </m:num>
+          <m:den>
+            <m:func>
+              <m:funcPr>
+                <m:ctrlPr>
+                  <w:rPr>
+                    <w:rFonts w:ascii="Cambria Math" w:eastAsiaTheme="minorEastAsia" w:hAnsi="Cambria Math"/>
+                    <w:i/>
+                  </w:rPr>
+                </m:ctrlPr>
+              </m:funcPr>
+              <m:fName>
+                <m:r>
+                  <m:rPr>
+                    <m:sty m:val="p"/>
+                  </m:rPr>
+                  <w:rPr>
+                    <w:rFonts w:ascii="Cambria Math" w:eastAsiaTheme="minorEastAsia" w:hAnsi="Cambria Math"/>
+                  </w:rPr>
+                  <m:t>exp</m:t>
+                </m:r>
+              </m:fName>
+              <m:e>
+                <m:d>
+                  <m:dPr>
+                    <m:ctrlPr>
+                      <w:rPr>
+                        <w:rFonts w:ascii="Cambria Math" w:eastAsiaTheme="minorEastAsia" w:hAnsi="Cambria Math"/>
+                        <w:i/>
+                      </w:rPr>
+                    </m:ctrlPr>
+                  </m:dPr>
+                  <m:e>
+                    <m:r>
+                      <w:rPr>
+                        <w:rFonts w:ascii="Cambria Math" w:eastAsiaTheme="minorEastAsia" w:hAnsi="Cambria Math"/>
+                      </w:rPr>
+                      <m:t>∝</m:t>
+                    </m:r>
+                  </m:e>
+                </m:d>
+                <m:r>
+                  <w:rPr>
+                    <w:rFonts w:ascii="Cambria Math" w:eastAsiaTheme="minorEastAsia" w:hAnsi="Cambria Math"/>
+                  </w:rPr>
+                  <m:t>+1</m:t>
+                </m:r>
+              </m:e>
+            </m:func>
+          </m:den>
+        </m:f>
+      </m:oMath>
+    </w:p>
+    <w:p>
+      <w:pPr>
+        <w:spacing w:line="240" w:lineRule="auto"/>
+        <w:rPr>
+          <w:sz w:val="22"/>
+          <w:szCs w:val="22"/>
+          <w:lang w:val="en-AU"/>
+        </w:rPr>
+      </w:pPr>
     </w:p>
     <w:sectPr>
       <w:pgSz w:w="11906" w:h="16838"/>
@@ -7212,6 +7979,15 @@
       <w:sz w:val="32"/>
     </w:rPr>
   </w:style>
+  <w:style w:type="paragraph" w:styleId="NoSpacing">
+    <w:name w:val="No Spacing"/>
+    <w:uiPriority w:val="1"/>
+    <w:qFormat/>
+    <w:rsid w:val="00C94977"/>
+    <w:pPr>
+      <w:spacing w:after="0" w:line="240" w:lineRule="auto"/>
+    </w:pPr>
+  </w:style>
 </w:styles>
 </file>
 

</xml_diff>